<commit_message>
output JSON instead of markdown
</commit_message>
<xml_diff>
--- a/input analysis/Newsletter Examples Ed Lawrence - Justin Welsh.docx
+++ b/input analysis/Newsletter Examples Ed Lawrence - Justin Welsh.docx
@@ -78,7 +78,13 @@
                     <w:pStyle w:val="Heading2"/>
                   </w:pPr>
                   <w:r>
-                    <w:t>I tracked sales from 350,000,000 YouTube views, you should know this</w:t>
+                    <w:t xml:space="preserve">I </w:t>
+                  </w:r>
+                  <w:r>
+                    <w:t>tracked</w:t>
+                  </w:r>
+                  <w:r>
+                    <w:t xml:space="preserve"> sales from 350,000,000 YouTube views, you should know this</w:t>
                   </w:r>
                 </w:p>
                 <w:p>
@@ -195,15 +201,7 @@
                       </w:p>
                       <w:p>
                         <w:r>
-                          <w:t xml:space="preserve">Here are 4 things the data is telling me that I think might help you spend more time on what </w:t>
-                        </w:r>
-                        <w:proofErr w:type="gramStart"/>
-                        <w:r>
-                          <w:t>actually generates</w:t>
-                        </w:r>
-                        <w:proofErr w:type="gramEnd"/>
-                        <w:r>
-                          <w:t xml:space="preserve"> $$$.</w:t>
+                          <w:t>Here are 4 things the data is telling me that I think might help you spend more time on what actually generates $$$.</w:t>
                         </w:r>
                         <w:r>
                           <w:br/>
@@ -232,39 +230,7 @@
                             <w:i/>
                             <w:iCs/>
                           </w:rPr>
-                          <w:t xml:space="preserve"> Offer </w:t>
-                        </w:r>
-                        <w:proofErr w:type="gramStart"/>
-                        <w:r>
-                          <w:rPr>
-                            <w:i/>
-                            <w:iCs/>
-                          </w:rPr>
-                          <w:t>At</w:t>
-                        </w:r>
-                        <w:proofErr w:type="gramEnd"/>
-                        <w:r>
-                          <w:rPr>
-                            <w:i/>
-                            <w:iCs/>
-                          </w:rPr>
-                          <w:t xml:space="preserve"> Bottom </w:t>
-                        </w:r>
-                        <w:proofErr w:type="gramStart"/>
-                        <w:r>
-                          <w:rPr>
-                            <w:i/>
-                            <w:iCs/>
-                          </w:rPr>
-                          <w:t>Of</w:t>
-                        </w:r>
-                        <w:proofErr w:type="gramEnd"/>
-                        <w:r>
-                          <w:rPr>
-                            <w:i/>
-                            <w:iCs/>
-                          </w:rPr>
-                          <w:t xml:space="preserve"> Email)</w:t>
+                          <w:t xml:space="preserve"> Offer At Bottom Of Email)</w:t>
                         </w:r>
                       </w:p>
                       <w:p>
@@ -306,38 +272,14 @@
                             <w:bCs/>
                           </w:rPr>
                           <w:lastRenderedPageBreak/>
-                          <w:t xml:space="preserve">What </w:t>
-                        </w:r>
-                        <w:proofErr w:type="gramStart"/>
-                        <w:r>
-                          <w:rPr>
-                            <w:b/>
-                            <w:bCs/>
-                          </w:rPr>
-                          <w:t>that</w:t>
-                        </w:r>
-                        <w:proofErr w:type="gramEnd"/>
-                        <w:r>
-                          <w:rPr>
-                            <w:b/>
-                            <w:bCs/>
-                          </w:rPr>
-                          <w:t xml:space="preserve"> means:</w:t>
+                          <w:t>What that means:</w:t>
                         </w:r>
                         <w:r>
                           <w:br/>
                         </w:r>
                         <w:r>
                           <w:br/>
-                          <w:t xml:space="preserve">If you’re not identifying which videos are earning the most per view and repeating what’s </w:t>
-                        </w:r>
-                        <w:proofErr w:type="gramStart"/>
-                        <w:r>
-                          <w:t>working,  you’re</w:t>
-                        </w:r>
-                        <w:proofErr w:type="gramEnd"/>
-                        <w:r>
-                          <w:t xml:space="preserve"> potentially growing your business three times slower.</w:t>
+                          <w:t>If you’re not identifying which videos are earning the most per view and repeating what’s working,  you’re potentially growing your business three times slower.</w:t>
                         </w:r>
                         <w:r>
                           <w:br/>
@@ -373,31 +315,7 @@
                       <w:p>
                         <w:r>
                           <w:br/>
-                          <w:t xml:space="preserve">We found that even a small increase in </w:t>
-                        </w:r>
-                        <w:proofErr w:type="gramStart"/>
-                        <w:r>
-                          <w:t>click</w:t>
-                        </w:r>
-                        <w:proofErr w:type="gramEnd"/>
-                        <w:r>
-                          <w:t xml:space="preserve">-through rate can dramatically </w:t>
-                        </w:r>
-                        <w:proofErr w:type="gramStart"/>
-                        <w:r>
-                          <w:t>grow</w:t>
-                        </w:r>
-                        <w:proofErr w:type="gramEnd"/>
-                        <w:r>
-                          <w:t xml:space="preserve"> your </w:t>
-                        </w:r>
-                        <w:proofErr w:type="gramStart"/>
-                        <w:r>
-                          <w:t>revenue,  without</w:t>
-                        </w:r>
-                        <w:proofErr w:type="gramEnd"/>
-                        <w:r>
-                          <w:t xml:space="preserve"> changing your offer at all.</w:t>
+                          <w:t>We found that even a small increase in click-through rate can dramatically grow your revenue,  without changing your offer at all.</w:t>
                         </w:r>
                       </w:p>
                       <w:p>
@@ -479,15 +397,7 @@
                       </w:p>
                       <w:p>
                         <w:r>
-                          <w:t xml:space="preserve">Taking the average of all sales made </w:t>
-                        </w:r>
-                        <w:proofErr w:type="gramStart"/>
-                        <w:r>
-                          <w:t>from</w:t>
-                        </w:r>
-                        <w:proofErr w:type="gramEnd"/>
-                        <w:r>
-                          <w:t xml:space="preserve"> YouTube, the average order value was quite low, just $22.80.</w:t>
+                          <w:t>Taking the average of all sales made from YouTube, the average order value was quite low, just $22.80.</w:t>
                         </w:r>
                         <w:r>
                           <w:br/>
@@ -516,15 +426,7 @@
                       </w:p>
                       <w:p>
                         <w:r>
-                          <w:t xml:space="preserve">I encourage </w:t>
-                        </w:r>
-                        <w:proofErr w:type="gramStart"/>
-                        <w:r>
-                          <w:t>all of</w:t>
-                        </w:r>
-                        <w:proofErr w:type="gramEnd"/>
-                        <w:r>
-                          <w:t xml:space="preserve"> my clients to test this, and it often works out very well.</w:t>
+                          <w:t>I encourage all of my clients to test this, and it often works out very well.</w:t>
                         </w:r>
                         <w:r>
                           <w:br/>
@@ -554,23 +456,7 @@
                       </w:p>
                       <w:p>
                         <w:r>
-                          <w:t xml:space="preserve">The average video earns $4.92 per 1,000 </w:t>
-                        </w:r>
-                        <w:proofErr w:type="gramStart"/>
-                        <w:r>
-                          <w:t>views  but</w:t>
-                        </w:r>
-                        <w:proofErr w:type="gramEnd"/>
-                        <w:r>
-                          <w:t xml:space="preserve"> the top 5% </w:t>
-                        </w:r>
-                        <w:proofErr w:type="gramStart"/>
-                        <w:r>
-                          <w:t>earn</w:t>
-                        </w:r>
-                        <w:proofErr w:type="gramEnd"/>
-                        <w:r>
-                          <w:t xml:space="preserve"> over $132.</w:t>
+                          <w:t>The average video earns $4.92 per 1,000 views  but the top 5% earn over $132.</w:t>
                         </w:r>
                         <w:r>
                           <w:br/>
@@ -656,15 +542,7 @@
                         </w:r>
                         <w:r>
                           <w:br/>
-                          <w:t xml:space="preserve">You should be doubling down on CTAs and creating </w:t>
-                        </w:r>
-                        <w:proofErr w:type="gramStart"/>
-                        <w:r>
-                          <w:t>higher-ticket</w:t>
-                        </w:r>
-                        <w:proofErr w:type="gramEnd"/>
-                        <w:r>
-                          <w:t xml:space="preserve"> offers to bring up your average order value too. </w:t>
+                          <w:t>You should be doubling down on CTAs and creating higher-ticket offers to bring up your average order value too. </w:t>
                         </w:r>
                         <w:r>
                           <w:br/>
@@ -689,13 +567,8 @@
                         </w:r>
                       </w:p>
                       <w:p>
-                        <w:proofErr w:type="gramStart"/>
-                        <w:r>
-                          <w:t>P.S</w:t>
-                        </w:r>
-                        <w:proofErr w:type="gramEnd"/>
-                        <w:r>
-                          <w:t xml:space="preserve"> Use code "special20" to get 20% off a </w:t>
+                        <w:r>
+                          <w:t xml:space="preserve">P.S Use code "special20" to get 20% off a </w:t>
                         </w:r>
                         <w:hyperlink r:id="rId8" w:history="1">
                           <w:r>
@@ -886,12 +759,10 @@
                                 <w:t xml:space="preserve">Shared Desk, Shams Business </w:t>
                               </w:r>
                               <w:proofErr w:type="spellStart"/>
-                              <w:proofErr w:type="gramStart"/>
                               <w:r>
                                 <w:t>Center,Sharjah</w:t>
                               </w:r>
                               <w:proofErr w:type="spellEnd"/>
-                              <w:proofErr w:type="gramEnd"/>
                               <w:r>
                                 <w:t xml:space="preserve"> Media City Free Zone,</w:t>
                               </w:r>
@@ -1023,7 +894,6 @@
                                                     <w:color w:val="333333"/>
                                                   </w:rPr>
                                                 </w:pPr>
-                                                <w:proofErr w:type="gramStart"/>
                                                 <w:r>
                                                   <w:rPr>
                                                     <w:rFonts w:ascii="Arial" w:hAnsi="Arial" w:cs="Arial"/>
@@ -1040,7 +910,6 @@
                                                   <w:t>YouTubepreneurs</w:t>
                                                 </w:r>
                                                 <w:proofErr w:type="spellEnd"/>
-                                                <w:proofErr w:type="gramEnd"/>
                                                 <w:r>
                                                   <w:rPr>
                                                     <w:rFonts w:ascii="Arial" w:hAnsi="Arial" w:cs="Arial"/>
@@ -1141,7 +1010,7 @@
                                                     <w:rFonts w:eastAsia="Times New Roman"/>
                                                   </w:rPr>
                                                   <w:pict w14:anchorId="21DD8482">
-                                                    <v:rect id="_x0000_i1039" style="width:470.3pt;height:.75pt" o:hralign="center" o:hrstd="t" o:hr="t" fillcolor="#a0a0a0" stroked="f"/>
+                                                    <v:rect id="_x0000_i1025" style="width:470.3pt;height:.75pt" o:hralign="center" o:hrstd="t" o:hr="t" fillcolor="#a0a0a0" stroked="f"/>
                                                   </w:pict>
                                                 </w:r>
                                               </w:p>
@@ -1358,55 +1227,7 @@
                                                     <w:rFonts w:ascii="Arial" w:hAnsi="Arial" w:cs="Arial"/>
                                                     <w:color w:val="333333"/>
                                                   </w:rPr>
-                                                  <w:t xml:space="preserve">The thing </w:t>
-                                                </w:r>
-                                                <w:proofErr w:type="gramStart"/>
-                                                <w:r>
-                                                  <w:rPr>
-                                                    <w:rFonts w:ascii="Arial" w:hAnsi="Arial" w:cs="Arial"/>
-                                                    <w:color w:val="333333"/>
-                                                  </w:rPr>
-                                                  <w:t>is,</w:t>
-                                                </w:r>
-                                                <w:proofErr w:type="gramEnd"/>
-                                                <w:r>
-                                                  <w:rPr>
-                                                    <w:rFonts w:ascii="Arial" w:hAnsi="Arial" w:cs="Arial"/>
-                                                    <w:color w:val="333333"/>
-                                                  </w:rPr>
-                                                  <w:t xml:space="preserve"> </w:t>
-                                                </w:r>
-                                                <w:proofErr w:type="gramStart"/>
-                                                <w:r>
-                                                  <w:rPr>
-                                                    <w:rFonts w:ascii="Arial" w:hAnsi="Arial" w:cs="Arial"/>
-                                                    <w:color w:val="333333"/>
-                                                  </w:rPr>
-                                                  <w:t>the math</w:t>
-                                                </w:r>
-                                                <w:proofErr w:type="gramEnd"/>
-                                                <w:r>
-                                                  <w:rPr>
-                                                    <w:rFonts w:ascii="Arial" w:hAnsi="Arial" w:cs="Arial"/>
-                                                    <w:color w:val="333333"/>
-                                                  </w:rPr>
-                                                  <w:t xml:space="preserve"> </w:t>
-                                                </w:r>
-                                                <w:proofErr w:type="gramStart"/>
-                                                <w:r>
-                                                  <w:rPr>
-                                                    <w:rFonts w:ascii="Arial" w:hAnsi="Arial" w:cs="Arial"/>
-                                                    <w:color w:val="333333"/>
-                                                  </w:rPr>
-                                                  <w:t>don’t</w:t>
-                                                </w:r>
-                                                <w:proofErr w:type="gramEnd"/>
-                                                <w:r>
-                                                  <w:rPr>
-                                                    <w:rFonts w:ascii="Arial" w:hAnsi="Arial" w:cs="Arial"/>
-                                                    <w:color w:val="333333"/>
-                                                  </w:rPr>
-                                                  <w:t xml:space="preserve"> math. Because let’s say:</w:t>
+                                                  <w:t>The thing is, the math don’t math. Because let’s say:</w:t>
                                                 </w:r>
                                                 <w:r>
                                                   <w:rPr>
@@ -1437,23 +1258,7 @@
                                                     <w:color w:val="333333"/>
                                                   </w:rPr>
                                                   <w:lastRenderedPageBreak/>
-                                                  <w:t xml:space="preserve">1,000 people go to your sign-up page and 50% of those </w:t>
-                                                </w:r>
-                                                <w:proofErr w:type="gramStart"/>
-                                                <w:r>
-                                                  <w:rPr>
-                                                    <w:rFonts w:ascii="Arial" w:eastAsia="Times New Roman" w:hAnsi="Arial" w:cs="Arial"/>
-                                                    <w:color w:val="333333"/>
-                                                  </w:rPr>
-                                                  <w:t>actually sign</w:t>
-                                                </w:r>
-                                                <w:proofErr w:type="gramEnd"/>
-                                                <w:r>
-                                                  <w:rPr>
-                                                    <w:rFonts w:ascii="Arial" w:eastAsia="Times New Roman" w:hAnsi="Arial" w:cs="Arial"/>
-                                                    <w:color w:val="333333"/>
-                                                  </w:rPr>
-                                                  <w:t xml:space="preserve"> up to attend/watch (500 people remain)</w:t>
+                                                  <w:t>1,000 people go to your sign-up page and 50% of those actually sign up to attend/watch (500 people remain)</w:t>
                                                 </w:r>
                                               </w:p>
                                               <w:p>
@@ -1475,23 +1280,7 @@
                                                     <w:rFonts w:ascii="Arial" w:eastAsia="Times New Roman" w:hAnsi="Arial" w:cs="Arial"/>
                                                     <w:color w:val="333333"/>
                                                   </w:rPr>
-                                                  <w:t xml:space="preserve">Then 30% of those people </w:t>
-                                                </w:r>
-                                                <w:proofErr w:type="gramStart"/>
-                                                <w:r>
-                                                  <w:rPr>
-                                                    <w:rFonts w:ascii="Arial" w:eastAsia="Times New Roman" w:hAnsi="Arial" w:cs="Arial"/>
-                                                    <w:color w:val="333333"/>
-                                                  </w:rPr>
-                                                  <w:t>actually watch</w:t>
-                                                </w:r>
-                                                <w:proofErr w:type="gramEnd"/>
-                                                <w:r>
-                                                  <w:rPr>
-                                                    <w:rFonts w:ascii="Arial" w:eastAsia="Times New Roman" w:hAnsi="Arial" w:cs="Arial"/>
-                                                    <w:color w:val="333333"/>
-                                                  </w:rPr>
-                                                  <w:t xml:space="preserve"> (150 people remain)</w:t>
+                                                  <w:t>Then 30% of those people actually watch (150 people remain)</w:t>
                                                 </w:r>
                                               </w:p>
                                               <w:p>
@@ -1576,23 +1365,7 @@
                                                     <w:color w:val="333333"/>
                                                   </w:rPr>
                                                   <w:br/>
-                                                  <w:t xml:space="preserve">That’s the decision I </w:t>
-                                                </w:r>
-                                                <w:proofErr w:type="gramStart"/>
-                                                <w:r>
-                                                  <w:rPr>
-                                                    <w:rFonts w:ascii="Arial" w:hAnsi="Arial" w:cs="Arial"/>
-                                                    <w:color w:val="333333"/>
-                                                  </w:rPr>
-                                                  <w:t>made</w:t>
-                                                </w:r>
-                                                <w:proofErr w:type="gramEnd"/>
-                                                <w:r>
-                                                  <w:rPr>
-                                                    <w:rFonts w:ascii="Arial" w:hAnsi="Arial" w:cs="Arial"/>
-                                                    <w:color w:val="333333"/>
-                                                  </w:rPr>
-                                                  <w:t xml:space="preserve"> and it generated:</w:t>
+                                                  <w:t>That’s the decision I made and it generated:</w:t>
                                                 </w:r>
                                                 <w:r>
                                                   <w:rPr>
@@ -1756,15 +1529,7 @@
                                                     <w:color w:val="333333"/>
                                                   </w:rPr>
                                                   <w:br/>
-                                                  <w:t xml:space="preserve">But not only did it grow my following and bank balance, it helped bring </w:t>
-                                                </w:r>
-                                                <w:proofErr w:type="gramStart"/>
-                                                <w:r>
-                                                  <w:rPr>
-                                                    <w:rFonts w:ascii="Arial" w:hAnsi="Arial" w:cs="Arial"/>
-                                                    <w:color w:val="333333"/>
-                                                  </w:rPr>
-                                                  <w:t>in  </w:t>
+                                                  <w:t>But not only did it grow my following and bank balance, it helped bring in  </w:t>
                                                 </w:r>
                                                 <w:proofErr w:type="spellStart"/>
                                                 <w:r>
@@ -1775,7 +1540,6 @@
                                                   <w:t>tonnes</w:t>
                                                 </w:r>
                                                 <w:proofErr w:type="spellEnd"/>
-                                                <w:proofErr w:type="gramEnd"/>
                                                 <w:r>
                                                   <w:rPr>
                                                     <w:rFonts w:ascii="Arial" w:hAnsi="Arial" w:cs="Arial"/>
@@ -2039,23 +1803,7 @@
                                                     <w:color w:val="333333"/>
                                                   </w:rPr>
                                                   <w:br/>
-                                                  <w:t xml:space="preserve">Really, you want to get as many </w:t>
-                                                </w:r>
-                                                <w:proofErr w:type="gramStart"/>
-                                                <w:r>
-                                                  <w:rPr>
-                                                    <w:rFonts w:ascii="Arial" w:hAnsi="Arial" w:cs="Arial"/>
-                                                    <w:color w:val="333333"/>
-                                                  </w:rPr>
-                                                  <w:t>people</w:t>
-                                                </w:r>
-                                                <w:proofErr w:type="gramEnd"/>
-                                                <w:r>
-                                                  <w:rPr>
-                                                    <w:rFonts w:ascii="Arial" w:hAnsi="Arial" w:cs="Arial"/>
-                                                    <w:color w:val="333333"/>
-                                                  </w:rPr>
-                                                  <w:t xml:space="preserve"> to the end so they think three things:</w:t>
+                                                  <w:t>Really, you want to get as many people to the end so they think three things:</w:t>
                                                 </w:r>
                                                 <w:r>
                                                   <w:rPr>
@@ -2141,21 +1889,12 @@
                                                     <w:color w:val="333333"/>
                                                   </w:rPr>
                                                 </w:pPr>
-                                                <w:proofErr w:type="gramStart"/>
                                                 <w:r>
                                                   <w:rPr>
                                                     <w:rFonts w:ascii="Arial" w:hAnsi="Arial" w:cs="Arial"/>
                                                     <w:color w:val="333333"/>
                                                   </w:rPr>
-                                                  <w:t>So</w:t>
-                                                </w:r>
-                                                <w:proofErr w:type="gramEnd"/>
-                                                <w:r>
-                                                  <w:rPr>
-                                                    <w:rFonts w:ascii="Arial" w:hAnsi="Arial" w:cs="Arial"/>
-                                                    <w:color w:val="333333"/>
-                                                  </w:rPr>
-                                                  <w:t xml:space="preserve"> if you have a program, course, or service that’s a system you’ve built to help people get results, just lay it out in the video and then:</w:t>
+                                                  <w:t>So if you have a program, course, or service that’s a system you’ve built to help people get results, just lay it out in the video and then:</w:t>
                                                 </w:r>
                                               </w:p>
                                               <w:p>
@@ -2722,7 +2461,6 @@
                                                         <w:t xml:space="preserve">Shared Desk, Shams Business </w:t>
                                                       </w:r>
                                                       <w:proofErr w:type="spellStart"/>
-                                                      <w:proofErr w:type="gramStart"/>
                                                       <w:r>
                                                         <w:rPr>
                                                           <w:rFonts w:ascii="Tahoma" w:hAnsi="Tahoma" w:cs="Tahoma"/>
@@ -2733,7 +2471,6 @@
                                                         <w:t>Center,Sharjah</w:t>
                                                       </w:r>
                                                       <w:proofErr w:type="spellEnd"/>
-                                                      <w:proofErr w:type="gramEnd"/>
                                                       <w:r>
                                                         <w:rPr>
                                                           <w:rFonts w:ascii="Tahoma" w:hAnsi="Tahoma" w:cs="Tahoma"/>
@@ -3040,15 +2777,7 @@
                                 <w:pStyle w:val="Heading2"/>
                               </w:pPr>
                               <w:r>
-                                <w:t xml:space="preserve">Follow This Roadmap </w:t>
-                              </w:r>
-                              <w:proofErr w:type="gramStart"/>
-                              <w:r>
-                                <w:t>To</w:t>
-                              </w:r>
-                              <w:proofErr w:type="gramEnd"/>
-                              <w:r>
-                                <w:t xml:space="preserve"> Go From 0-$1,000,000 On YouTube</w:t>
+                                <w:t>Follow This Roadmap To Go From 0-$1,000,000 On YouTube</w:t>
                               </w:r>
                             </w:p>
                             <w:p>
@@ -3200,7 +2929,7 @@
                                               <w:p>
                                                 <w:r>
                                                   <w:pict w14:anchorId="2483A8BD">
-                                                    <v:rect id="_x0000_i1112" style="width:470.3pt;height:.75pt" o:hralign="center" o:hrstd="t" o:hr="t" fillcolor="#a0a0a0" stroked="f"/>
+                                                    <v:rect id="_x0000_i1026" style="width:470.3pt;height:.75pt" o:hralign="center" o:hrstd="t" o:hr="t" fillcolor="#a0a0a0" stroked="f"/>
                                                   </w:pict>
                                                 </w:r>
                                               </w:p>
@@ -3308,15 +3037,7 @@
                                                 </w:r>
                                                 <w:r>
                                                   <w:br/>
-                                                  <w:t xml:space="preserve">Really, you want to look at the speed of production and </w:t>
-                                                </w:r>
-                                                <w:proofErr w:type="gramStart"/>
-                                                <w:r>
-                                                  <w:t>feeling</w:t>
-                                                </w:r>
-                                                <w:proofErr w:type="gramEnd"/>
-                                                <w:r>
-                                                  <w:t xml:space="preserve"> more confident on camera as your ultimate indicators of progress and success.</w:t>
+                                                  <w:t>Really, you want to look at the speed of production and feeling more confident on camera as your ultimate indicators of progress and success.</w:t>
                                                 </w:r>
                                                 <w:r>
                                                   <w:br/>
@@ -3336,7 +3057,7 @@
                                               <w:p>
                                                 <w:r>
                                                   <w:pict w14:anchorId="69ED1E51">
-                                                    <v:rect id="_x0000_i1113" style="width:470.3pt;height:.75pt" o:hralign="center" o:hrstd="t" o:hr="t" fillcolor="#a0a0a0" stroked="f"/>
+                                                    <v:rect id="_x0000_i1027" style="width:470.3pt;height:.75pt" o:hralign="center" o:hrstd="t" o:hr="t" fillcolor="#a0a0a0" stroked="f"/>
                                                   </w:pict>
                                                 </w:r>
                                               </w:p>
@@ -3393,15 +3114,7 @@
                                               </w:p>
                                               <w:p>
                                                 <w:r>
-                                                  <w:t xml:space="preserve">All I did </w:t>
-                                                </w:r>
-                                                <w:proofErr w:type="gramStart"/>
-                                                <w:r>
-                                                  <w:t>was</w:t>
-                                                </w:r>
-                                                <w:proofErr w:type="gramEnd"/>
-                                                <w:r>
-                                                  <w:t xml:space="preserve"> this:</w:t>
+                                                  <w:t>All I did was this:</w:t>
                                                 </w:r>
                                                 <w:r>
                                                   <w:br/>
@@ -3415,13 +3128,8 @@
                                                     <w:numId w:val="8"/>
                                                   </w:numPr>
                                                 </w:pPr>
-                                                <w:proofErr w:type="gramStart"/>
-                                                <w:r>
-                                                  <w:t>Make</w:t>
-                                                </w:r>
-                                                <w:proofErr w:type="gramEnd"/>
-                                                <w:r>
-                                                  <w:t xml:space="preserve"> videos</w:t>
+                                                <w:r>
+                                                  <w:t>Make videos</w:t>
                                                 </w:r>
                                               </w:p>
                                               <w:p>
@@ -3604,15 +3312,7 @@
                                                 </w:r>
                                                 <w:r>
                                                   <w:br/>
-                                                  <w:t xml:space="preserve">Look at this video below; it's the biggest views “flop” I've had in years, but it got the most emails I've ever had in the same </w:t>
-                                                </w:r>
-                                                <w:proofErr w:type="gramStart"/>
-                                                <w:r>
-                                                  <w:t>time period</w:t>
-                                                </w:r>
-                                                <w:proofErr w:type="gramEnd"/>
-                                                <w:r>
-                                                  <w:t xml:space="preserve"> too.</w:t>
+                                                  <w:t>Look at this video below; it's the biggest views “flop” I've had in years, but it got the most emails I've ever had in the same time period too.</w:t>
                                                 </w:r>
                                               </w:p>
                                               <w:p>
@@ -3621,8 +3321,11 @@
                                                   <w:br/>
                                                 </w:r>
                                                 <w:r>
+                                                  <w:rPr>
+                                                    <w:noProof/>
+                                                  </w:rPr>
                                                   <w:drawing>
-                                                    <wp:inline distT="0" distB="0" distL="0" distR="0" wp14:anchorId="48B10A74" wp14:editId="0CEB4635">
+                                                    <wp:inline distT="0" distB="0" distL="0" distR="0" wp14:anchorId="48B10A74" wp14:editId="5397C6A3">
                                                       <wp:extent cx="5724525" cy="2943225"/>
                                                       <wp:effectExtent l="0" t="0" r="9525" b="9525"/>
                                                       <wp:docPr id="1036364924" name="Picture 21"/>
@@ -3723,7 +3426,7 @@
                                                 <w:r>
                                                   <w:lastRenderedPageBreak/>
                                                   <w:pict w14:anchorId="4AEAD5BD">
-                                                    <v:rect id="_x0000_i1115" style="width:470.3pt;height:.75pt" o:hralign="center" o:hrstd="t" o:hr="t" fillcolor="#a0a0a0" stroked="f"/>
+                                                    <v:rect id="_x0000_i1028" style="width:470.3pt;height:.75pt" o:hralign="center" o:hrstd="t" o:hr="t" fillcolor="#a0a0a0" stroked="f"/>
                                                   </w:pict>
                                                 </w:r>
                                               </w:p>
@@ -3896,7 +3599,7 @@
                                               <w:p>
                                                 <w:r>
                                                   <w:pict w14:anchorId="2E168615">
-                                                    <v:rect id="_x0000_i1116" style="width:470.3pt;height:.75pt" o:hralign="center" o:hrstd="t" o:hr="t" fillcolor="#a0a0a0" stroked="f"/>
+                                                    <v:rect id="_x0000_i1029" style="width:470.3pt;height:.75pt" o:hralign="center" o:hrstd="t" o:hr="t" fillcolor="#a0a0a0" stroked="f"/>
                                                   </w:pict>
                                                 </w:r>
                                               </w:p>
@@ -3996,15 +3699,7 @@
                                                 </w:r>
                                                 <w:r>
                                                   <w:br/>
-                                                  <w:t xml:space="preserve">Then you can start to plan out a high-ticket solution to their biggest </w:t>
-                                                </w:r>
-                                                <w:proofErr w:type="gramStart"/>
-                                                <w:r>
-                                                  <w:t>problems, or</w:t>
-                                                </w:r>
-                                                <w:proofErr w:type="gramEnd"/>
-                                                <w:r>
-                                                  <w:t xml:space="preserve"> bundle your low-ticket offerings together into something more substantial.</w:t>
+                                                  <w:t>Then you can start to plan out a high-ticket solution to their biggest problems, or bundle your low-ticket offerings together into something more substantial.</w:t>
                                                 </w:r>
                                               </w:p>
                                               <w:p>
@@ -4023,6 +3718,9 @@
                                                   <w:br/>
                                                 </w:r>
                                                 <w:r>
+                                                  <w:rPr>
+                                                    <w:noProof/>
+                                                  </w:rPr>
                                                   <w:lastRenderedPageBreak/>
                                                   <w:drawing>
                                                     <wp:inline distT="0" distB="0" distL="0" distR="0" wp14:anchorId="3122A5FA" wp14:editId="51A2FF35">
@@ -4133,7 +3831,7 @@
                                               <w:p>
                                                 <w:r>
                                                   <w:pict w14:anchorId="19463333">
-                                                    <v:rect id="_x0000_i1118" style="width:470.3pt;height:.75pt" o:hralign="center" o:hrstd="t" o:hr="t" fillcolor="#a0a0a0" stroked="f"/>
+                                                    <v:rect id="_x0000_i1030" style="width:470.3pt;height:.75pt" o:hralign="center" o:hrstd="t" o:hr="t" fillcolor="#a0a0a0" stroked="f"/>
                                                   </w:pict>
                                                 </w:r>
                                               </w:p>
@@ -4158,15 +3856,7 @@
                                               </w:p>
                                               <w:p>
                                                 <w:r>
-                                                  <w:t xml:space="preserve">You're now at a similar views level to myself, and this </w:t>
-                                                </w:r>
-                                                <w:proofErr w:type="gramStart"/>
-                                                <w:r>
-                                                  <w:t>amount</w:t>
-                                                </w:r>
-                                                <w:proofErr w:type="gramEnd"/>
-                                                <w:r>
-                                                  <w:t xml:space="preserve"> of views per video enabled me to make $3,500,000 in only 12 months.</w:t>
+                                                  <w:t>You're now at a similar views level to myself, and this amount of views per video enabled me to make $3,500,000 in only 12 months.</w:t>
                                                 </w:r>
                                                 <w:r>
                                                   <w:br/>
@@ -4184,23 +3874,7 @@
                                               </w:p>
                                               <w:p>
                                                 <w:r>
-                                                  <w:t xml:space="preserve">Well, at this stage, you want to simplify things again. If you have multiple offers, we </w:t>
-                                                </w:r>
-                                                <w:proofErr w:type="gramStart"/>
-                                                <w:r>
-                                                  <w:t>really just</w:t>
-                                                </w:r>
-                                                <w:proofErr w:type="gramEnd"/>
-                                                <w:r>
-                                                  <w:t xml:space="preserve"> want one high-ticket offer we can </w:t>
-                                                </w:r>
-                                                <w:proofErr w:type="gramStart"/>
-                                                <w:r>
-                                                  <w:t>go</w:t>
-                                                </w:r>
-                                                <w:proofErr w:type="gramEnd"/>
-                                                <w:r>
-                                                  <w:t xml:space="preserve"> all in on, rather than a complex product suite.</w:t>
+                                                  <w:t>Well, at this stage, you want to simplify things again. If you have multiple offers, we really just want one high-ticket offer we can go all in on, rather than a complex product suite.</w:t>
                                                 </w:r>
                                                 <w:r>
                                                   <w:br/>
@@ -4266,15 +3940,7 @@
                                               </w:p>
                                               <w:p>
                                                 <w:r>
-                                                  <w:t xml:space="preserve">You just want to make your product as good as you can, so you get lots of results you can then put in your videos and marketing to drive more people to your </w:t>
-                                                </w:r>
-                                                <w:proofErr w:type="gramStart"/>
-                                                <w:r>
-                                                  <w:t>offer</w:t>
-                                                </w:r>
-                                                <w:proofErr w:type="gramEnd"/>
-                                                <w:r>
-                                                  <w:t>.</w:t>
+                                                  <w:t>You just want to make your product as good as you can, so you get lots of results you can then put in your videos and marketing to drive more people to your offer.</w:t>
                                                 </w:r>
                                               </w:p>
                                               <w:p>
@@ -4333,6 +3999,9 @@
                                               </w:p>
                                               <w:p>
                                                 <w:r>
+                                                  <w:rPr>
+                                                    <w:noProof/>
+                                                  </w:rPr>
                                                   <w:lastRenderedPageBreak/>
                                                   <w:drawing>
                                                     <wp:inline distT="0" distB="0" distL="0" distR="0" wp14:anchorId="3526FB07" wp14:editId="162C253D">
@@ -4384,6 +4053,9 @@
                                                   </w:drawing>
                                                 </w:r>
                                                 <w:r>
+                                                  <w:rPr>
+                                                    <w:noProof/>
+                                                  </w:rPr>
                                                   <w:lastRenderedPageBreak/>
                                                   <w:drawing>
                                                     <wp:inline distT="0" distB="0" distL="0" distR="0" wp14:anchorId="33790AAB" wp14:editId="01771A9A">
@@ -4435,6 +4107,9 @@
                                                   </w:drawing>
                                                 </w:r>
                                                 <w:r>
+                                                  <w:rPr>
+                                                    <w:noProof/>
+                                                  </w:rPr>
                                                   <w:lastRenderedPageBreak/>
                                                   <w:drawing>
                                                     <wp:inline distT="0" distB="0" distL="0" distR="0" wp14:anchorId="459B14C4" wp14:editId="2F7551F3">
@@ -4503,13 +4178,8 @@
                                                 </w:r>
                                               </w:p>
                                               <w:p>
-                                                <w:proofErr w:type="gramStart"/>
-                                                <w:r>
-                                                  <w:t>P.S</w:t>
-                                                </w:r>
-                                                <w:proofErr w:type="gramEnd"/>
-                                                <w:r>
-                                                  <w:t xml:space="preserve"> If you’d like my help to do the same, </w:t>
+                                                <w:r>
+                                                  <w:t xml:space="preserve">P.S If you’d like my help to do the same, </w:t>
                                                 </w:r>
                                                 <w:hyperlink r:id="rId30" w:history="1">
                                                   <w:r>
@@ -4659,12 +4329,10 @@
                                                         <w:t xml:space="preserve">Shared Desk, Shams Business </w:t>
                                                       </w:r>
                                                       <w:proofErr w:type="spellStart"/>
-                                                      <w:proofErr w:type="gramStart"/>
                                                       <w:r>
                                                         <w:t>Center,Sharjah</w:t>
                                                       </w:r>
                                                       <w:proofErr w:type="spellEnd"/>
-                                                      <w:proofErr w:type="gramEnd"/>
                                                       <w:r>
                                                         <w:t xml:space="preserve"> Media City Free Zone,</w:t>
                                                       </w:r>
@@ -4727,6 +4395,9 @@
                                                           </w:tcPr>
                                                           <w:p>
                                                             <w:r>
+                                                              <w:rPr>
+                                                                <w:noProof/>
+                                                              </w:rPr>
                                                               <w:drawing>
                                                                 <wp:inline distT="0" distB="0" distL="0" distR="0" wp14:anchorId="69788A74" wp14:editId="34463844">
                                                                   <wp:extent cx="1095375" cy="190500"/>
@@ -4777,6 +4448,9 @@
                                                               </w:drawing>
                                                             </w:r>
                                                             <w:r>
+                                                              <w:rPr>
+                                                                <w:noProof/>
+                                                              </w:rPr>
                                                               <w:drawing>
                                                                 <wp:inline distT="0" distB="0" distL="0" distR="0" wp14:anchorId="50646985" wp14:editId="3297B410">
                                                                   <wp:extent cx="9525" cy="9525"/>
@@ -4900,6 +4574,9 @@
                                   </w:tcPr>
                                   <w:p>
                                     <w:r>
+                                      <w:rPr>
+                                        <w:noProof/>
+                                      </w:rPr>
                                       <w:drawing>
                                         <wp:inline distT="0" distB="0" distL="0" distR="0" wp14:anchorId="02460BCF" wp14:editId="5044FA6D">
                                           <wp:extent cx="1095375" cy="190500"/>
@@ -4950,6 +4627,9 @@
                                       </w:drawing>
                                     </w:r>
                                     <w:r>
+                                      <w:rPr>
+                                        <w:noProof/>
+                                      </w:rPr>
                                       <w:drawing>
                                         <wp:inline distT="0" distB="0" distL="0" distR="0" wp14:anchorId="543FA2C5" wp14:editId="028CBB1A">
                                           <wp:extent cx="9525" cy="9525"/>
@@ -5326,6 +5006,9 @@
                             </w:p>
                             <w:p>
                               <w:r>
+                                <w:rPr>
+                                  <w:noProof/>
+                                </w:rPr>
                                 <w:lastRenderedPageBreak/>
                                 <w:drawing>
                                   <wp:inline distT="0" distB="0" distL="0" distR="0" wp14:anchorId="286108F5" wp14:editId="73C2CA95">
@@ -5664,15 +5347,7 @@
                               </w:r>
                               <w:r>
                                 <w:br/>
-                                <w:t xml:space="preserve">Recently, when my drive crashed again, I reminded </w:t>
-                              </w:r>
-                              <w:proofErr w:type="gramStart"/>
-                              <w:r>
-                                <w:t>myself  that</w:t>
-                              </w:r>
-                              <w:proofErr w:type="gramEnd"/>
-                              <w:r>
-                                <w:t xml:space="preserve"> these dips never last long, so just keep going because low points have an expiration date.</w:t>
+                                <w:t>Recently, when my drive crashed again, I reminded myself  that these dips never last long, so just keep going because low points have an expiration date.</w:t>
                               </w:r>
                             </w:p>
                             <w:p>
@@ -5743,7 +5418,7 @@
                             <w:p>
                               <w:r>
                                 <w:pict w14:anchorId="2DA1788B">
-                                  <v:rect id="_x0000_i1185" style="width:470.3pt;height:.75pt" o:hralign="center" o:hrstd="t" o:hr="t" fillcolor="#a0a0a0" stroked="f"/>
+                                  <v:rect id="_x0000_i1031" style="width:470.3pt;height:.75pt" o:hralign="center" o:hrstd="t" o:hr="t" fillcolor="#a0a0a0" stroked="f"/>
                                 </w:pict>
                               </w:r>
                             </w:p>
@@ -5758,55 +5433,7 @@
                                   <w:b/>
                                   <w:bCs/>
                                 </w:rPr>
-                                <w:t xml:space="preserve">Get More Views &amp; Save Time </w:t>
-                              </w:r>
-                              <w:proofErr w:type="gramStart"/>
-                              <w:r>
-                                <w:rPr>
-                                  <w:b/>
-                                  <w:bCs/>
-                                </w:rPr>
-                                <w:t>With</w:t>
-                              </w:r>
-                              <w:proofErr w:type="gramEnd"/>
-                              <w:r>
-                                <w:rPr>
-                                  <w:b/>
-                                  <w:bCs/>
-                                </w:rPr>
-                                <w:t xml:space="preserve"> </w:t>
-                              </w:r>
-                              <w:proofErr w:type="gramStart"/>
-                              <w:r>
-                                <w:rPr>
-                                  <w:b/>
-                                  <w:bCs/>
-                                </w:rPr>
-                                <w:t>An</w:t>
-                              </w:r>
-                              <w:proofErr w:type="gramEnd"/>
-                              <w:r>
-                                <w:rPr>
-                                  <w:b/>
-                                  <w:bCs/>
-                                </w:rPr>
-                                <w:t xml:space="preserve"> Epic Bank </w:t>
-                              </w:r>
-                              <w:proofErr w:type="gramStart"/>
-                              <w:r>
-                                <w:rPr>
-                                  <w:b/>
-                                  <w:bCs/>
-                                </w:rPr>
-                                <w:t>Of</w:t>
-                              </w:r>
-                              <w:proofErr w:type="gramEnd"/>
-                              <w:r>
-                                <w:rPr>
-                                  <w:b/>
-                                  <w:bCs/>
-                                </w:rPr>
-                                <w:t xml:space="preserve"> YouTube Titles</w:t>
+                                <w:t>Get More Views &amp; Save Time With An Epic Bank Of YouTube Titles</w:t>
                               </w:r>
                               <w:r>
                                 <w:br/>
@@ -5888,7 +5515,7 @@
                             <w:p>
                               <w:r>
                                 <w:pict w14:anchorId="269A48A9">
-                                  <v:rect id="_x0000_i1186" style="width:470.3pt;height:.75pt" o:hralign="center" o:hrstd="t" o:hr="t" fillcolor="#a0a0a0" stroked="f"/>
+                                  <v:rect id="_x0000_i1032" style="width:470.3pt;height:.75pt" o:hralign="center" o:hrstd="t" o:hr="t" fillcolor="#a0a0a0" stroked="f"/>
                                 </w:pict>
                               </w:r>
                             </w:p>
@@ -5931,7 +5558,7 @@
                             <w:p>
                               <w:r>
                                 <w:pict w14:anchorId="07E23EE9">
-                                  <v:rect id="_x0000_i1187" style="width:470.3pt;height:.75pt" o:hralign="center" o:hrstd="t" o:hr="t" fillcolor="#a0a0a0" stroked="f"/>
+                                  <v:rect id="_x0000_i1033" style="width:470.3pt;height:.75pt" o:hralign="center" o:hrstd="t" o:hr="t" fillcolor="#a0a0a0" stroked="f"/>
                                 </w:pict>
                               </w:r>
                             </w:p>
@@ -5950,23 +5577,7 @@
                             <w:p>
                               <w:r>
                                 <w:br/>
-                                <w:t xml:space="preserve">We’ll be opening a few more spaces May 26th. I'm currently working on more </w:t>
-                              </w:r>
-                              <w:proofErr w:type="gramStart"/>
-                              <w:r>
-                                <w:t>updates</w:t>
-                              </w:r>
-                              <w:proofErr w:type="gramEnd"/>
-                              <w:r>
-                                <w:t xml:space="preserve"> and the result keeps getting better. </w:t>
-                              </w:r>
-                              <w:proofErr w:type="gramStart"/>
-                              <w:r>
-                                <w:t>Very</w:t>
-                              </w:r>
-                              <w:proofErr w:type="gramEnd"/>
-                              <w:r>
-                                <w:t xml:space="preserve"> excited to welcome more businesses in. </w:t>
+                                <w:t xml:space="preserve">We’ll be opening a few more spaces May 26th. I'm currently working on more updates and the result keeps getting better. Very excited to welcome more businesses in. </w:t>
                               </w:r>
                               <w:hyperlink r:id="rId39" w:history="1">
                                 <w:r>
@@ -5985,9 +5596,12 @@
                                 <w:br/>
                               </w:r>
                               <w:r>
+                                <w:rPr>
+                                  <w:noProof/>
+                                </w:rPr>
                                 <w:lastRenderedPageBreak/>
                                 <w:drawing>
-                                  <wp:inline distT="0" distB="0" distL="0" distR="0" wp14:anchorId="0D941703" wp14:editId="2E2CEF76">
+                                  <wp:inline distT="0" distB="0" distL="0" distR="0" wp14:anchorId="0D941703" wp14:editId="393F7C7E">
                                     <wp:extent cx="5724525" cy="4367530"/>
                                     <wp:effectExtent l="0" t="0" r="9525" b="0"/>
                                     <wp:docPr id="1725229251" name="Picture 32"/>
@@ -6036,8 +5650,11 @@
                                 </w:drawing>
                               </w:r>
                               <w:r>
+                                <w:rPr>
+                                  <w:noProof/>
+                                </w:rPr>
                                 <w:drawing>
-                                  <wp:inline distT="0" distB="0" distL="0" distR="0" wp14:anchorId="05438192" wp14:editId="1AF46E01">
+                                  <wp:inline distT="0" distB="0" distL="0" distR="0" wp14:anchorId="05438192" wp14:editId="66612E70">
                                     <wp:extent cx="5724525" cy="3367405"/>
                                     <wp:effectExtent l="0" t="0" r="9525" b="4445"/>
                                     <wp:docPr id="1607067103" name="Picture 31"/>
@@ -6086,6 +5703,9 @@
                                 </w:drawing>
                               </w:r>
                               <w:r>
+                                <w:rPr>
+                                  <w:noProof/>
+                                </w:rPr>
                                 <w:lastRenderedPageBreak/>
                                 <w:drawing>
                                   <wp:inline distT="0" distB="0" distL="0" distR="0" wp14:anchorId="09CE695A" wp14:editId="7C2B0F3C">
@@ -6278,12 +5898,10 @@
                                       <w:t xml:space="preserve">Shared Desk, Shams Business </w:t>
                                     </w:r>
                                     <w:proofErr w:type="spellStart"/>
-                                    <w:proofErr w:type="gramStart"/>
                                     <w:r>
                                       <w:t>Center,Sharjah</w:t>
                                     </w:r>
                                     <w:proofErr w:type="spellEnd"/>
-                                    <w:proofErr w:type="gramEnd"/>
                                     <w:r>
                                       <w:t xml:space="preserve"> Media City Free Zone,</w:t>
                                     </w:r>
@@ -6346,6 +5964,9 @@
                                         </w:tcPr>
                                         <w:p>
                                           <w:r>
+                                            <w:rPr>
+                                              <w:noProof/>
+                                            </w:rPr>
                                             <w:drawing>
                                               <wp:inline distT="0" distB="0" distL="0" distR="0" wp14:anchorId="4EAC54B9" wp14:editId="3578ACFE">
                                                 <wp:extent cx="1095375" cy="190500"/>
@@ -6396,6 +6017,9 @@
                                             </w:drawing>
                                           </w:r>
                                           <w:r>
+                                            <w:rPr>
+                                              <w:noProof/>
+                                            </w:rPr>
                                             <w:drawing>
                                               <wp:inline distT="0" distB="0" distL="0" distR="0" wp14:anchorId="443B0B6F" wp14:editId="680C2BA0">
                                                 <wp:extent cx="9525" cy="9525"/>
@@ -6580,7 +6204,6 @@
                               <w:hideMark/>
                             </w:tcPr>
                             <w:p>
-                              <w:proofErr w:type="gramStart"/>
                               <w:r>
                                 <w:t xml:space="preserve">Hey </w:t>
                               </w:r>
@@ -6589,7 +6212,6 @@
                                 <w:t>YouTubepreneurs</w:t>
                               </w:r>
                               <w:proofErr w:type="spellEnd"/>
-                              <w:proofErr w:type="gramEnd"/>
                               <w:r>
                                 <w:t> </w:t>
                               </w:r>
@@ -6624,21 +6246,8 @@
                               </w:r>
                             </w:p>
                             <w:p>
-                              <w:proofErr w:type="gramStart"/>
-                              <w:r>
-                                <w:t>I’ve  been</w:t>
-                              </w:r>
-                              <w:proofErr w:type="gramEnd"/>
-                              <w:r>
-                                <w:t xml:space="preserve"> tracking this and what I discovered has made a massive difference to my channel </w:t>
-                              </w:r>
-                              <w:proofErr w:type="gramStart"/>
-                              <w:r>
-                                <w:t>strategy,  so</w:t>
-                              </w:r>
-                              <w:proofErr w:type="gramEnd"/>
-                              <w:r>
-                                <w:t xml:space="preserve"> today I'm going to show you. </w:t>
+                              <w:r>
+                                <w:t>I’ve  been tracking this and what I discovered has made a massive difference to my channel strategy,  so today I'm going to show you. </w:t>
                               </w:r>
                               <w:r>
                                 <w:br/>
@@ -6766,15 +6375,7 @@
                                 </w:numPr>
                               </w:pPr>
                               <w:r>
-                                <w:t xml:space="preserve">People </w:t>
-                              </w:r>
-                              <w:proofErr w:type="gramStart"/>
-                              <w:r>
-                                <w:t>actively</w:t>
-                              </w:r>
-                              <w:proofErr w:type="gramEnd"/>
-                              <w:r>
-                                <w:t xml:space="preserve"> seeking a solution now</w:t>
+                                <w:t>People actively seeking a solution now</w:t>
                               </w:r>
                             </w:p>
                             <w:p>
@@ -6828,13 +6429,8 @@
                               </w:r>
                             </w:p>
                             <w:p>
-                              <w:proofErr w:type="gramStart"/>
-                              <w:r>
-                                <w:t>So</w:t>
-                              </w:r>
-                              <w:proofErr w:type="gramEnd"/>
-                              <w:r>
-                                <w:t xml:space="preserve"> knowing your viewers' cycle matters, because it's going to tell you where to focus to make sure you warm viewers up faster. </w:t>
+                              <w:r>
+                                <w:t>So knowing your viewers' cycle matters, because it's going to tell you where to focus to make sure you warm viewers up faster. </w:t>
                               </w:r>
                             </w:p>
                             <w:p>
@@ -6869,15 +6465,7 @@
                             </w:p>
                             <w:p>
                               <w:r>
-                                <w:t xml:space="preserve">This is </w:t>
-                              </w:r>
-                              <w:proofErr w:type="gramStart"/>
-                              <w:r>
-                                <w:t>really simple</w:t>
-                              </w:r>
-                              <w:proofErr w:type="gramEnd"/>
-                              <w:r>
-                                <w:t>, just ask them.</w:t>
+                                <w:t>This is really simple, just ask them.</w:t>
                               </w:r>
                             </w:p>
                             <w:p>
@@ -6935,6 +6523,9 @@
                             </w:p>
                             <w:p>
                               <w:r>
+                                <w:rPr>
+                                  <w:noProof/>
+                                </w:rPr>
                                 <w:drawing>
                                   <wp:inline distT="0" distB="0" distL="0" distR="0" wp14:anchorId="31378DC8" wp14:editId="5682C771">
                                     <wp:extent cx="5715000" cy="2019300"/>
@@ -7031,15 +6622,7 @@
                             </w:p>
                             <w:p>
                               <w:r>
-                                <w:t xml:space="preserve">Forget views, make a video that is designed to blow your viewers </w:t>
-                              </w:r>
-                              <w:proofErr w:type="gramStart"/>
-                              <w:r>
-                                <w:t>away</w:t>
-                              </w:r>
-                              <w:proofErr w:type="gramEnd"/>
-                              <w:r>
-                                <w:t xml:space="preserve"> so they get to the end and go “how do I work with this person?”</w:t>
+                                <w:t>Forget views, make a video that is designed to blow your viewers away so they get to the end and go “how do I work with this person?”</w:t>
                               </w:r>
                             </w:p>
                             <w:p>
@@ -7383,12 +6966,10 @@
                                       <w:t xml:space="preserve">Shared Desk, Shams Business </w:t>
                                     </w:r>
                                     <w:proofErr w:type="spellStart"/>
-                                    <w:proofErr w:type="gramStart"/>
                                     <w:r>
                                       <w:t>Center,Sharjah</w:t>
                                     </w:r>
                                     <w:proofErr w:type="spellEnd"/>
-                                    <w:proofErr w:type="gramEnd"/>
                                     <w:r>
                                       <w:t xml:space="preserve"> Media City Free Zone,</w:t>
                                     </w:r>
@@ -7451,6 +7032,9 @@
                                         </w:tcPr>
                                         <w:p>
                                           <w:r>
+                                            <w:rPr>
+                                              <w:noProof/>
+                                            </w:rPr>
                                             <w:drawing>
                                               <wp:inline distT="0" distB="0" distL="0" distR="0" wp14:anchorId="3B4710E4" wp14:editId="698B8562">
                                                 <wp:extent cx="1095375" cy="190500"/>
@@ -7501,6 +7085,9 @@
                                             </w:drawing>
                                           </w:r>
                                           <w:r>
+                                            <w:rPr>
+                                              <w:noProof/>
+                                            </w:rPr>
                                             <w:drawing>
                                               <wp:inline distT="0" distB="0" distL="0" distR="0" wp14:anchorId="305FCF80" wp14:editId="095C68FA">
                                                 <wp:extent cx="9525" cy="9525"/>
@@ -7593,15 +7180,7 @@
               <w:pStyle w:val="Heading2"/>
             </w:pPr>
             <w:r>
-              <w:t xml:space="preserve">How To Actually Generate Sales </w:t>
-            </w:r>
-            <w:proofErr w:type="gramStart"/>
-            <w:r>
-              <w:t>On</w:t>
-            </w:r>
-            <w:proofErr w:type="gramEnd"/>
-            <w:r>
-              <w:t xml:space="preserve"> YouTube</w:t>
+              <w:t>How To Actually Generate Sales On YouTube</w:t>
             </w:r>
           </w:p>
         </w:tc>
@@ -7754,13 +7333,8 @@
                         </w:r>
                       </w:p>
                       <w:p>
-                        <w:proofErr w:type="gramStart"/>
-                        <w:r>
-                          <w:t>So</w:t>
-                        </w:r>
-                        <w:proofErr w:type="gramEnd"/>
-                        <w:r>
-                          <w:t xml:space="preserve"> at the start of this year, I went on a 90-day mission to try and uncover a simpler, quicker, and more reliable way to make videos that could grow a business. </w:t>
+                        <w:r>
+                          <w:t>So at the start of this year, I went on a 90-day mission to try and uncover a simpler, quicker, and more reliable way to make videos that could grow a business. </w:t>
                         </w:r>
                         <w:r>
                           <w:br/>
@@ -7907,28 +7481,15 @@
                         </w:r>
                       </w:p>
                       <w:p>
-                        <w:proofErr w:type="gramStart"/>
-                        <w:r>
-                          <w:t>So</w:t>
-                        </w:r>
-                        <w:proofErr w:type="gramEnd"/>
-                        <w:r>
-                          <w:t xml:space="preserve"> at the end of the training, I'll offer anyone who wants to use my software a chunky discount so they can use the system I'll teach them.</w:t>
+                        <w:r>
+                          <w:t>So at the end of the training, I'll offer anyone who wants to use my software a chunky discount so they can use the system I'll teach them.</w:t>
                         </w:r>
                         <w:r>
                           <w:br/>
                         </w:r>
                         <w:r>
                           <w:br/>
-                          <w:t xml:space="preserve">If you don’t want it, just take </w:t>
-                        </w:r>
-                        <w:proofErr w:type="gramStart"/>
-                        <w:r>
-                          <w:t>the millions</w:t>
-                        </w:r>
-                        <w:proofErr w:type="gramEnd"/>
-                        <w:r>
-                          <w:t xml:space="preserve"> of dollars' worth of free advice. You will not leave this event thinking about YouTube in the same way. </w:t>
+                          <w:t>If you don’t want it, just take the millions of dollars' worth of free advice. You will not leave this event thinking about YouTube in the same way. </w:t>
                         </w:r>
                       </w:p>
                       <w:p>
@@ -8088,12 +7649,10 @@
                                 <w:t xml:space="preserve">Shared Desk, Shams Business </w:t>
                               </w:r>
                               <w:proofErr w:type="spellStart"/>
-                              <w:proofErr w:type="gramStart"/>
                               <w:r>
                                 <w:t>Center,Sharjah</w:t>
                               </w:r>
                               <w:proofErr w:type="spellEnd"/>
-                              <w:proofErr w:type="gramEnd"/>
                               <w:r>
                                 <w:t xml:space="preserve"> Media City Free Zone,</w:t>
                               </w:r>
@@ -8156,6 +7715,9 @@
                                   </w:tcPr>
                                   <w:p>
                                     <w:r>
+                                      <w:rPr>
+                                        <w:noProof/>
+                                      </w:rPr>
                                       <w:drawing>
                                         <wp:inline distT="0" distB="0" distL="0" distR="0" wp14:anchorId="691F21DD" wp14:editId="2755A824">
                                           <wp:extent cx="1095375" cy="190500"/>
@@ -8206,6 +7768,9 @@
                                       </w:drawing>
                                     </w:r>
                                     <w:r>
+                                      <w:rPr>
+                                        <w:noProof/>
+                                      </w:rPr>
                                       <w:drawing>
                                         <wp:inline distT="0" distB="0" distL="0" distR="0" wp14:anchorId="6A6317F7" wp14:editId="3A60867F">
                                           <wp:extent cx="9525" cy="9525"/>
@@ -8299,15 +7864,7 @@
         <w:pStyle w:val="Heading2"/>
       </w:pPr>
       <w:r>
-        <w:t xml:space="preserve">The Easiest Way to Grow </w:t>
-      </w:r>
-      <w:proofErr w:type="gramStart"/>
-      <w:r>
-        <w:t>A</w:t>
-      </w:r>
-      <w:proofErr w:type="gramEnd"/>
-      <w:r>
-        <w:t xml:space="preserve"> YouTube Channel</w:t>
+        <w:t>The Easiest Way to Grow A YouTube Channel</w:t>
       </w:r>
     </w:p>
     <w:p>
@@ -8569,21 +8126,12 @@
                         <w:r>
                           <w:br/>
                         </w:r>
-                        <w:proofErr w:type="gramStart"/>
                         <w:r>
                           <w:rPr>
                             <w:b/>
                             <w:bCs/>
                           </w:rPr>
-                          <w:t>So</w:t>
-                        </w:r>
-                        <w:proofErr w:type="gramEnd"/>
-                        <w:r>
-                          <w:rPr>
-                            <w:b/>
-                            <w:bCs/>
-                          </w:rPr>
-                          <w:t xml:space="preserve"> what should you do?</w:t>
+                          <w:t>So what should you do?</w:t>
                         </w:r>
                         <w:r>
                           <w:br/>
@@ -8600,8 +8148,11 @@
                       </w:p>
                       <w:p>
                         <w:r>
+                          <w:rPr>
+                            <w:noProof/>
+                          </w:rPr>
                           <w:drawing>
-                            <wp:inline distT="0" distB="0" distL="0" distR="0" wp14:anchorId="05B1EBB8" wp14:editId="00F61909">
+                            <wp:inline distT="0" distB="0" distL="0" distR="0" wp14:anchorId="05B1EBB8" wp14:editId="7B617F65">
                               <wp:extent cx="5715000" cy="4362450"/>
                               <wp:effectExtent l="0" t="0" r="0" b="0"/>
                               <wp:docPr id="493869854" name="Picture 49" descr="A screenshot of a video&#10;&#10;AI-generated content may be incorrect."/>
@@ -8775,21 +8326,8 @@
                         </w:r>
                       </w:p>
                       <w:p>
-                        <w:proofErr w:type="gramStart"/>
-                        <w:r>
-                          <w:t>P.S.</w:t>
-                        </w:r>
-                        <w:proofErr w:type="gramEnd"/>
-                        <w:r>
-                          <w:t xml:space="preserve"> I’m </w:t>
-                        </w:r>
-                        <w:proofErr w:type="gramStart"/>
-                        <w:r>
-                          <w:t>opening up</w:t>
-                        </w:r>
-                        <w:proofErr w:type="gramEnd"/>
-                        <w:r>
-                          <w:t xml:space="preserve"> spaces for my program to the </w:t>
+                        <w:r>
+                          <w:t xml:space="preserve">P.S. I’m opening up spaces for my program to the </w:t>
                         </w:r>
                         <w:hyperlink r:id="rId60" w:history="1">
                           <w:r>
@@ -8954,12 +8492,10 @@
                                 <w:t xml:space="preserve">Shared Desk, Shams Business </w:t>
                               </w:r>
                               <w:proofErr w:type="spellStart"/>
-                              <w:proofErr w:type="gramStart"/>
                               <w:r>
                                 <w:t>Center,Sharjah</w:t>
                               </w:r>
                               <w:proofErr w:type="spellEnd"/>
-                              <w:proofErr w:type="gramEnd"/>
                               <w:r>
                                 <w:t xml:space="preserve"> Media City Free Zone,</w:t>
                               </w:r>
@@ -9022,6 +8558,9 @@
                                   </w:tcPr>
                                   <w:p>
                                     <w:r>
+                                      <w:rPr>
+                                        <w:noProof/>
+                                      </w:rPr>
                                       <w:drawing>
                                         <wp:inline distT="0" distB="0" distL="0" distR="0" wp14:anchorId="15ACB774" wp14:editId="08D67491">
                                           <wp:extent cx="1095375" cy="190500"/>
@@ -9072,6 +8611,9 @@
                                       </w:drawing>
                                     </w:r>
                                     <w:r>
+                                      <w:rPr>
+                                        <w:noProof/>
+                                      </w:rPr>
                                       <w:drawing>
                                         <wp:inline distT="0" distB="0" distL="0" distR="0" wp14:anchorId="1E06AD2B" wp14:editId="0F9169FD">
                                           <wp:extent cx="9525" cy="9525"/>
@@ -9330,6 +8872,9 @@
                           <w:br/>
                         </w:r>
                         <w:r>
+                          <w:rPr>
+                            <w:noProof/>
+                          </w:rPr>
                           <w:drawing>
                             <wp:inline distT="0" distB="0" distL="0" distR="0" wp14:anchorId="6A595A95" wp14:editId="756FDB21">
                               <wp:extent cx="5710555" cy="2524125"/>
@@ -9400,13 +8945,8 @@
                         </w:r>
                       </w:p>
                       <w:p>
-                        <w:proofErr w:type="gramStart"/>
-                        <w:r>
-                          <w:t>P.S.</w:t>
-                        </w:r>
-                        <w:proofErr w:type="gramEnd"/>
-                        <w:r>
-                          <w:t xml:space="preserve"> I’m starting a new series of reviews on the channel. </w:t>
+                        <w:r>
+                          <w:t xml:space="preserve">P.S. I’m starting a new series of reviews on the channel. </w:t>
                         </w:r>
                         <w:hyperlink r:id="rId65" w:history="1">
                           <w:r>
@@ -9432,7 +8972,7 @@
                       <w:p>
                         <w:r>
                           <w:pict w14:anchorId="00F4F002">
-                            <v:rect id="_x0000_i1280" style="width:470.3pt;height:.75pt" o:hralign="center" o:hrstd="t" o:hr="t" fillcolor="#a0a0a0" stroked="f"/>
+                            <v:rect id="_x0000_i1034" style="width:470.3pt;height:.75pt" o:hralign="center" o:hrstd="t" o:hr="t" fillcolor="#a0a0a0" stroked="f"/>
                           </w:pict>
                         </w:r>
                       </w:p>
@@ -9465,15 +9005,7 @@
                       </w:p>
                       <w:p>
                         <w:r>
-                          <w:t xml:space="preserve">Now, though, I optimize for sales and </w:t>
-                        </w:r>
-                        <w:proofErr w:type="gramStart"/>
-                        <w:r>
-                          <w:t>leads</w:t>
-                        </w:r>
-                        <w:proofErr w:type="gramEnd"/>
-                        <w:r>
-                          <w:t xml:space="preserve"> and I want my content to work as a filter so only the right people get to the end. </w:t>
+                          <w:t>Now, though, I optimize for sales and leads and I want my content to work as a filter so only the right people get to the end. </w:t>
                         </w:r>
                         <w:r>
                           <w:br/>
@@ -9526,22 +9058,9 @@
                         </w:r>
                       </w:p>
                       <w:p>
-                        <w:proofErr w:type="gramStart"/>
                         <w:r>
                           <w:lastRenderedPageBreak/>
-                          <w:t>Yes</w:t>
-                        </w:r>
-                        <w:proofErr w:type="gramEnd"/>
-                        <w:r>
-                          <w:t xml:space="preserve"> I </w:t>
-                        </w:r>
-                        <w:proofErr w:type="gramStart"/>
-                        <w:r>
-                          <w:t>do,  but</w:t>
-                        </w:r>
-                        <w:proofErr w:type="gramEnd"/>
-                        <w:r>
-                          <w:t xml:space="preserve"> in a different way.</w:t>
+                          <w:t>Yes I do,  but in a different way.</w:t>
                         </w:r>
                         <w:r>
                           <w:br/>
@@ -9575,15 +9094,7 @@
                       </w:p>
                       <w:p>
                         <w:r>
-                          <w:t xml:space="preserve">Then I ask if I paid something off early or used a boring </w:t>
-                        </w:r>
-                        <w:proofErr w:type="gramStart"/>
-                        <w:r>
-                          <w:t>story, or</w:t>
-                        </w:r>
-                        <w:proofErr w:type="gramEnd"/>
-                        <w:r>
-                          <w:t xml:space="preserve"> ordered my video the wrong way.</w:t>
+                          <w:t>Then I ask if I paid something off early or used a boring story, or ordered my video the wrong way.</w:t>
                         </w:r>
                       </w:p>
                       <w:p>
@@ -9593,23 +9104,7 @@
                       </w:p>
                       <w:p>
                         <w:r>
-                          <w:t xml:space="preserve">For businesses, you </w:t>
-                        </w:r>
-                        <w:proofErr w:type="gramStart"/>
-                        <w:r>
-                          <w:t>have to</w:t>
-                        </w:r>
-                        <w:proofErr w:type="gramEnd"/>
-                        <w:r>
-                          <w:t xml:space="preserve"> keep in mind WHO is watching when you look at this data </w:t>
-                        </w:r>
-                        <w:proofErr w:type="gramStart"/>
-                        <w:r>
-                          <w:t>otherwise</w:t>
-                        </w:r>
-                        <w:proofErr w:type="gramEnd"/>
-                        <w:r>
-                          <w:t xml:space="preserve"> you'll optimize for views, not conversions.</w:t>
+                          <w:t>For businesses, you have to keep in mind WHO is watching when you look at this data otherwise you'll optimize for views, not conversions.</w:t>
                         </w:r>
                         <w:r>
                           <w:br/>
@@ -9634,18 +9129,13 @@
                       </w:p>
                       <w:p>
                         <w:r>
-                          <w:t xml:space="preserve">That told me exactly what to do more of. I did, and the comments clearly loved it too. but </w:t>
-                        </w:r>
-                        <w:proofErr w:type="gramStart"/>
-                        <w:r>
-                          <w:t xml:space="preserve">if </w:t>
+                          <w:t xml:space="preserve">That told me exactly what to do more of. I did, and the comments clearly loved it too. but if </w:t>
                         </w:r>
                         <w:proofErr w:type="spellStart"/>
                         <w:r>
                           <w:t>i</w:t>
                         </w:r>
                         <w:proofErr w:type="spellEnd"/>
-                        <w:proofErr w:type="gramEnd"/>
                         <w:r>
                           <w:t xml:space="preserve"> see drops outside of that, I'm not losing sleep.</w:t>
                         </w:r>
@@ -9674,15 +9164,7 @@
                       </w:p>
                       <w:p>
                         <w:r>
-                          <w:t xml:space="preserve">The YouTube Studio was built to help you get more </w:t>
-                        </w:r>
-                        <w:proofErr w:type="gramStart"/>
-                        <w:r>
-                          <w:t>views,  not</w:t>
-                        </w:r>
-                        <w:proofErr w:type="gramEnd"/>
-                        <w:r>
-                          <w:t xml:space="preserve"> the right viewers who buy your stuff.</w:t>
+                          <w:t>The YouTube Studio was built to help you get more views,  not the right viewers who buy your stuff.</w:t>
                         </w:r>
                         <w:r>
                           <w:br/>
@@ -9776,13 +9258,8 @@
                         </w:r>
                       </w:p>
                       <w:p>
-                        <w:proofErr w:type="gramStart"/>
-                        <w:r>
-                          <w:t>P.S</w:t>
-                        </w:r>
-                        <w:proofErr w:type="gramEnd"/>
-                        <w:r>
-                          <w:t xml:space="preserve"> We have 10 founder spaces left for my tracking software. </w:t>
+                        <w:r>
+                          <w:t xml:space="preserve">P.S We have 10 founder spaces left for my tracking software. </w:t>
                         </w:r>
                         <w:hyperlink r:id="rId66" w:history="1">
                           <w:r>
@@ -9935,12 +9412,10 @@
                                 <w:t xml:space="preserve">Shared Desk, Shams Business </w:t>
                               </w:r>
                               <w:proofErr w:type="spellStart"/>
-                              <w:proofErr w:type="gramStart"/>
                               <w:r>
                                 <w:t>Center,Sharjah</w:t>
                               </w:r>
                               <w:proofErr w:type="spellEnd"/>
-                              <w:proofErr w:type="gramEnd"/>
                               <w:r>
                                 <w:t xml:space="preserve"> Media City Free Zone,</w:t>
                               </w:r>
@@ -10003,6 +9478,9 @@
                                   </w:tcPr>
                                   <w:p>
                                     <w:r>
+                                      <w:rPr>
+                                        <w:noProof/>
+                                      </w:rPr>
                                       <w:drawing>
                                         <wp:inline distT="0" distB="0" distL="0" distR="0" wp14:anchorId="4FA82317" wp14:editId="1D328D80">
                                           <wp:extent cx="1095375" cy="190500"/>
@@ -10053,6 +9531,9 @@
                                       </w:drawing>
                                     </w:r>
                                     <w:r>
+                                      <w:rPr>
+                                        <w:noProof/>
+                                      </w:rPr>
                                       <w:drawing>
                                         <wp:inline distT="0" distB="0" distL="0" distR="0" wp14:anchorId="00570333" wp14:editId="54BE8847">
                                           <wp:extent cx="9525" cy="9525"/>
@@ -10374,15 +9855,7 @@
                           <w:t xml:space="preserve">Option 2: </w:t>
                         </w:r>
                         <w:r>
-                          <w:t xml:space="preserve">I think about what I learned in the last 7 days or what problems my clients came up </w:t>
-                        </w:r>
-                        <w:proofErr w:type="gramStart"/>
-                        <w:r>
-                          <w:t>against, and</w:t>
-                        </w:r>
-                        <w:proofErr w:type="gramEnd"/>
-                        <w:r>
-                          <w:t xml:space="preserve"> choose that as a topic.</w:t>
+                          <w:t>I think about what I learned in the last 7 days or what problems my clients came up against, and choose that as a topic.</w:t>
                         </w:r>
                         <w:r>
                           <w:br/>
@@ -10407,23 +9880,7 @@
                       </w:p>
                       <w:p>
                         <w:r>
-                          <w:t xml:space="preserve">I often try out a potential video title as my email headline. If the </w:t>
-                        </w:r>
-                        <w:proofErr w:type="gramStart"/>
-                        <w:r>
-                          <w:t>open</w:t>
-                        </w:r>
-                        <w:proofErr w:type="gramEnd"/>
-                        <w:r>
-                          <w:t xml:space="preserve"> rates are good, it can be a sign to then use </w:t>
-                        </w:r>
-                        <w:proofErr w:type="gramStart"/>
-                        <w:r>
-                          <w:t>it</w:t>
-                        </w:r>
-                        <w:proofErr w:type="gramEnd"/>
-                        <w:r>
-                          <w:t xml:space="preserve"> on the channel, too.</w:t>
+                          <w:t>I often try out a potential video title as my email headline. If the open rates are good, it can be a sign to then use it on the channel, too.</w:t>
                         </w:r>
                         <w:r>
                           <w:br/>
@@ -10517,21 +9974,12 @@
                         </w:r>
                       </w:p>
                       <w:p>
-                        <w:proofErr w:type="gramStart"/>
                         <w:r>
                           <w:rPr>
                             <w:b/>
                             <w:bCs/>
                           </w:rPr>
-                          <w:t>This thing</w:t>
-                        </w:r>
-                        <w:proofErr w:type="gramEnd"/>
-                        <w:r>
-                          <w:rPr>
-                            <w:b/>
-                            <w:bCs/>
-                          </w:rPr>
-                          <w:t xml:space="preserve"> happened to me:</w:t>
+                          <w:t>This thing happened to me:</w:t>
                         </w:r>
                         <w:r>
                           <w:t xml:space="preserve"> Slugs ate my lettuce.</w:t>
@@ -10713,23 +10161,13 @@
                       </w:p>
                       <w:p>
                         <w:r>
-                          <w:t xml:space="preserve">But all you need to do is what I've just </w:t>
-                        </w:r>
-                        <w:proofErr w:type="gramStart"/>
-                        <w:r>
-                          <w:t>showed</w:t>
-                        </w:r>
-                        <w:proofErr w:type="gramEnd"/>
-                        <w:r>
-                          <w:t xml:space="preserve"> you, so </w:t>
+                          <w:t xml:space="preserve">But all you need to do is what I've just showed you, so </w:t>
                         </w:r>
                         <w:proofErr w:type="spellStart"/>
-                        <w:proofErr w:type="gramStart"/>
                         <w:r>
                           <w:t>its</w:t>
                         </w:r>
                         <w:proofErr w:type="spellEnd"/>
-                        <w:proofErr w:type="gramEnd"/>
                         <w:r>
                           <w:t xml:space="preserve"> not as hard as you might think. </w:t>
                         </w:r>
@@ -10759,15 +10197,7 @@
                         </w:r>
                         <w:r>
                           <w:lastRenderedPageBreak/>
-                          <w:t xml:space="preserve">P.S I </w:t>
-                        </w:r>
-                        <w:proofErr w:type="gramStart"/>
-                        <w:r>
-                          <w:t>opened up</w:t>
-                        </w:r>
-                        <w:proofErr w:type="gramEnd"/>
-                        <w:r>
-                          <w:t xml:space="preserve"> a few more spaces for my program. We've sold out most already but if you want to apply,</w:t>
+                          <w:t>P.S I opened up a few more spaces for my program. We've sold out most already but if you want to apply,</w:t>
                         </w:r>
                         <w:hyperlink r:id="rId70" w:history="1">
                           <w:r>
@@ -10922,12 +10352,10 @@
                                 <w:t xml:space="preserve">Shared Desk, Shams Business </w:t>
                               </w:r>
                               <w:proofErr w:type="spellStart"/>
-                              <w:proofErr w:type="gramStart"/>
                               <w:r>
                                 <w:t>Center,Sharjah</w:t>
                               </w:r>
                               <w:proofErr w:type="spellEnd"/>
-                              <w:proofErr w:type="gramEnd"/>
                               <w:r>
                                 <w:t xml:space="preserve"> Media City Free Zone,</w:t>
                               </w:r>
@@ -10990,6 +10418,9 @@
                                   </w:tcPr>
                                   <w:p>
                                     <w:r>
+                                      <w:rPr>
+                                        <w:noProof/>
+                                      </w:rPr>
                                       <w:drawing>
                                         <wp:inline distT="0" distB="0" distL="0" distR="0" wp14:anchorId="4B5C235F" wp14:editId="4DB78B61">
                                           <wp:extent cx="1095375" cy="190500"/>
@@ -11040,6 +10471,9 @@
                                       </w:drawing>
                                     </w:r>
                                     <w:r>
+                                      <w:rPr>
+                                        <w:noProof/>
+                                      </w:rPr>
                                       <w:drawing>
                                         <wp:inline distT="0" distB="0" distL="0" distR="0" wp14:anchorId="28C5DCA3" wp14:editId="36B06837">
                                           <wp:extent cx="9525" cy="9525"/>
@@ -11131,13 +10565,8 @@
       </w:r>
     </w:p>
     <w:p>
-      <w:proofErr w:type="gramStart"/>
-      <w:r>
-        <w:t>Titel</w:t>
-      </w:r>
-      <w:proofErr w:type="gramEnd"/>
-      <w:r>
-        <w:t xml:space="preserve">: </w:t>
+      <w:r>
+        <w:t xml:space="preserve">Titel: </w:t>
       </w:r>
     </w:p>
     <w:p>
@@ -11166,23 +10595,7 @@
     </w:p>
     <w:p>
       <w:r>
-        <w:t xml:space="preserve">I was going through the responses to The Saturday Solopreneur, and I had more kind reactions from readers than usual. Folks who said the newsletter was meaningful to </w:t>
-      </w:r>
-      <w:proofErr w:type="gramStart"/>
-      <w:r>
-        <w:t>them, or</w:t>
-      </w:r>
-      <w:proofErr w:type="gramEnd"/>
-      <w:r>
-        <w:t xml:space="preserve"> just wrote in to tell me that they started a business after reading my content. I </w:t>
-      </w:r>
-      <w:proofErr w:type="gramStart"/>
-      <w:r>
-        <w:t>try</w:t>
-      </w:r>
-      <w:proofErr w:type="gramEnd"/>
-      <w:r>
-        <w:t xml:space="preserve"> my best to reply to meaningful messages from readers, but responding takes a lot of time, and I was getting ready to travel, so time was a bit tight.</w:t>
+        <w:t>I was going through the responses to The Saturday Solopreneur, and I had more kind reactions from readers than usual. Folks who said the newsletter was meaningful to them, or just wrote in to tell me that they started a business after reading my content. I try my best to reply to meaningful messages from readers, but responding takes a lot of time, and I was getting ready to travel, so time was a bit tight.</w:t>
       </w:r>
     </w:p>
     <w:p>
@@ -11223,23 +10636,7 @@
     </w:p>
     <w:p>
       <w:r>
-        <w:t xml:space="preserve">And don't get me wrong, a lot of automation works </w:t>
-      </w:r>
-      <w:proofErr w:type="gramStart"/>
-      <w:r>
-        <w:t>really well</w:t>
-      </w:r>
-      <w:proofErr w:type="gramEnd"/>
-      <w:r>
-        <w:t xml:space="preserve">. I use content scheduling software, email automation, and Zapier to do some of the mundane work in my business. These tools are great at handling </w:t>
-      </w:r>
-      <w:proofErr w:type="gramStart"/>
-      <w:r>
-        <w:t>the boring</w:t>
-      </w:r>
-      <w:proofErr w:type="gramEnd"/>
-      <w:r>
-        <w:t xml:space="preserve"> stuff, so I can focus on what matters.</w:t>
+        <w:t>And don't get me wrong, a lot of automation works really well. I use content scheduling software, email automation, and Zapier to do some of the mundane work in my business. These tools are great at handling the boring stuff, so I can focus on what matters.</w:t>
       </w:r>
     </w:p>
     <w:p>
@@ -11249,15 +10646,7 @@
     </w:p>
     <w:p>
       <w:r>
-        <w:t xml:space="preserve">I know someone who built a high-revenue course business using AI to automate everything from sales and onboarding to “personal check-ins.” He told me he doesn’t even know if his course is </w:t>
-      </w:r>
-      <w:proofErr w:type="gramStart"/>
-      <w:r>
-        <w:t>actually helping</w:t>
-      </w:r>
-      <w:proofErr w:type="gramEnd"/>
-      <w:r>
-        <w:t xml:space="preserve"> people; he just sees the revenue number going up.</w:t>
+        <w:t>I know someone who built a high-revenue course business using AI to automate everything from sales and onboarding to “personal check-ins.” He told me he doesn’t even know if his course is actually helping people; he just sees the revenue number going up.</w:t>
       </w:r>
     </w:p>
     <w:p>
@@ -11287,15 +10676,7 @@
         <w:t>and</w:t>
       </w:r>
       <w:r>
-        <w:t xml:space="preserve"> write me back is </w:t>
-      </w:r>
-      <w:proofErr w:type="gramStart"/>
-      <w:r>
-        <w:t>pretty incredible</w:t>
-      </w:r>
-      <w:proofErr w:type="gramEnd"/>
-      <w:r>
-        <w:t>. I still feel that way after six years of doing this stuff.</w:t>
+        <w:t> write me back is pretty incredible. I still feel that way after six years of doing this stuff.</w:t>
       </w:r>
     </w:p>
     <w:p>
@@ -11341,15 +10722,7 @@
         </w:numPr>
       </w:pPr>
       <w:r>
-        <w:t xml:space="preserve">I automate course </w:t>
-      </w:r>
-      <w:proofErr w:type="gramStart"/>
-      <w:r>
-        <w:t>delivery, but</w:t>
-      </w:r>
-      <w:proofErr w:type="gramEnd"/>
-      <w:r>
-        <w:t xml:space="preserve"> reply to student wins.</w:t>
+        <w:t>I automate course delivery, but reply to student wins.</w:t>
       </w:r>
     </w:p>
     <w:p>
@@ -11361,15 +10734,7 @@
       </w:pPr>
       <w:r>
         <w:lastRenderedPageBreak/>
-        <w:t xml:space="preserve">I use content </w:t>
-      </w:r>
-      <w:proofErr w:type="gramStart"/>
-      <w:r>
-        <w:t>schedulers, but</w:t>
-      </w:r>
-      <w:proofErr w:type="gramEnd"/>
-      <w:r>
-        <w:t xml:space="preserve"> write the posts myself.</w:t>
+        <w:t>I use content schedulers, but write the posts myself.</w:t>
       </w:r>
     </w:p>
     <w:p>
@@ -11380,15 +10745,7 @@
         </w:numPr>
       </w:pPr>
       <w:r>
-        <w:t xml:space="preserve">I systemize </w:t>
-      </w:r>
-      <w:proofErr w:type="gramStart"/>
-      <w:r>
-        <w:t>operations, but</w:t>
-      </w:r>
-      <w:proofErr w:type="gramEnd"/>
-      <w:r>
-        <w:t xml:space="preserve"> keep the creative work messy and real.</w:t>
+        <w:t>I systemize operations, but keep the creative work messy and real.</w:t>
       </w:r>
     </w:p>
     <w:p>
@@ -11424,28 +10781,12 @@
     </w:p>
     <w:p>
       <w:r>
-        <w:t xml:space="preserve">If it’s </w:t>
-      </w:r>
-      <w:proofErr w:type="gramStart"/>
-      <w:r>
-        <w:t>the human</w:t>
-      </w:r>
-      <w:proofErr w:type="gramEnd"/>
-      <w:r>
-        <w:t xml:space="preserve"> touch, take a pause.</w:t>
-      </w:r>
-    </w:p>
-    <w:p>
-      <w:r>
-        <w:t xml:space="preserve">Because your business, no matter what it is, doesn’t need to be a flawless machine. It needs to stay alive. That means keeping the parts that give you </w:t>
-      </w:r>
-      <w:proofErr w:type="gramStart"/>
-      <w:r>
-        <w:t>energy, and</w:t>
-      </w:r>
-      <w:proofErr w:type="gramEnd"/>
-      <w:r>
-        <w:t xml:space="preserve"> letting go of the ones that drain it.</w:t>
+        <w:t>If it’s the human touch, take a pause.</w:t>
+      </w:r>
+    </w:p>
+    <w:p>
+      <w:r>
+        <w:t>Because your business, no matter what it is, doesn’t need to be a flawless machine. It needs to stay alive. That means keeping the parts that give you energy, and letting go of the ones that drain it.</w:t>
       </w:r>
     </w:p>
     <w:p>
@@ -11455,15 +10796,7 @@
     </w:p>
     <w:p>
       <w:r>
-        <w:t xml:space="preserve">The fun part of managing your own business is that you get to decide. And you </w:t>
-      </w:r>
-      <w:proofErr w:type="gramStart"/>
-      <w:r>
-        <w:t>have the opportunity to</w:t>
-      </w:r>
-      <w:proofErr w:type="gramEnd"/>
-      <w:r>
-        <w:t xml:space="preserve"> be totally intentional about how to set things up!</w:t>
+        <w:t>The fun part of managing your own business is that you get to decide. And you have the opportunity to be totally intentional about how to set things up!</w:t>
       </w:r>
     </w:p>
     <w:p>
@@ -11560,15 +10893,7 @@
     <w:p>
       <w:r>
         <w:lastRenderedPageBreak/>
-        <w:t xml:space="preserve">The silence is heartbreaking. And it’s not just demoralizing. </w:t>
-      </w:r>
-      <w:proofErr w:type="gramStart"/>
-      <w:r>
-        <w:t>It’s</w:t>
-      </w:r>
-      <w:proofErr w:type="gramEnd"/>
-      <w:r>
-        <w:t xml:space="preserve"> expensive! Particularly when you're working on your own, and time is your most valuable resource.</w:t>
+        <w:t>The silence is heartbreaking. And it’s not just demoralizing. It’s expensive! Particularly when you're working on your own, and time is your most valuable resource.</w:t>
       </w:r>
     </w:p>
     <w:p>
@@ -11583,15 +10908,7 @@
     </w:p>
     <w:p>
       <w:r>
-        <w:t xml:space="preserve">"Launch an </w:t>
-      </w:r>
-      <w:proofErr w:type="gramStart"/>
-      <w:r>
-        <w:t>MVP, and</w:t>
-      </w:r>
-      <w:proofErr w:type="gramEnd"/>
-      <w:r>
-        <w:t xml:space="preserve"> iterate."</w:t>
+        <w:t>"Launch an MVP, and iterate."</w:t>
       </w:r>
     </w:p>
     <w:p>
@@ -11600,13 +10917,8 @@
       </w:r>
     </w:p>
     <w:p>
-      <w:proofErr w:type="gramStart"/>
-      <w:r>
-        <w:t>So</w:t>
-      </w:r>
-      <w:proofErr w:type="gramEnd"/>
-      <w:r>
-        <w:t xml:space="preserve"> it’s extremely important to know if your idea is worth building, before you invest any serious time and energy (and your feelings) into the project.</w:t>
+      <w:r>
+        <w:t>So it’s extremely important to know if your idea is worth building, before you invest any serious time and energy (and your feelings) into the project.</w:t>
       </w:r>
     </w:p>
     <w:p>
@@ -11742,23 +11054,7 @@
     </w:p>
     <w:p>
       <w:r>
-        <w:t xml:space="preserve">Consider your email list, social media followers, community members, network, and so on. Do you have a channel you </w:t>
-      </w:r>
-      <w:proofErr w:type="gramStart"/>
-      <w:r>
-        <w:t>actually control</w:t>
-      </w:r>
-      <w:proofErr w:type="gramEnd"/>
-      <w:r>
-        <w:t xml:space="preserve"> and can get results from? If you </w:t>
-      </w:r>
-      <w:proofErr w:type="gramStart"/>
-      <w:r>
-        <w:t>have to</w:t>
-      </w:r>
-      <w:proofErr w:type="gramEnd"/>
-      <w:r>
-        <w:t xml:space="preserve"> build an audience first, you're adding months (or more likely, years) to your timeline.</w:t>
+        <w:t>Consider your email list, social media followers, community members, network, and so on. Do you have a channel you actually control and can get results from? If you have to build an audience first, you're adding months (or more likely, years) to your timeline.</w:t>
       </w:r>
     </w:p>
     <w:p>
@@ -11792,57 +11088,17 @@
           <w:b/>
           <w:bCs/>
         </w:rPr>
-        <w:t xml:space="preserve">Q4: Can you build a functional version </w:t>
-      </w:r>
-      <w:proofErr w:type="gramStart"/>
-      <w:r>
-        <w:rPr>
-          <w:b/>
-          <w:bCs/>
-        </w:rPr>
-        <w:t>in</w:t>
-      </w:r>
-      <w:proofErr w:type="gramEnd"/>
-      <w:r>
-        <w:rPr>
-          <w:b/>
-          <w:bCs/>
-        </w:rPr>
-        <w:t xml:space="preserve"> a weekend?</w:t>
-      </w:r>
-    </w:p>
-    <w:p>
-      <w:r>
-        <w:t xml:space="preserve">Not the final, polished product. But something you can </w:t>
-      </w:r>
-      <w:proofErr w:type="gramStart"/>
-      <w:r>
-        <w:t>actually ship</w:t>
-      </w:r>
-      <w:proofErr w:type="gramEnd"/>
-      <w:r>
-        <w:t xml:space="preserve"> and sell.</w:t>
-      </w:r>
-    </w:p>
-    <w:p>
-      <w:r>
-        <w:t xml:space="preserve">An e-book, a </w:t>
-      </w:r>
-      <w:proofErr w:type="gramStart"/>
-      <w:r>
-        <w:t>mini-course</w:t>
-      </w:r>
-      <w:proofErr w:type="gramEnd"/>
-      <w:r>
-        <w:t xml:space="preserve">, a Notion template, a consultation </w:t>
-      </w:r>
-      <w:proofErr w:type="gramStart"/>
-      <w:r>
-        <w:t>offer</w:t>
-      </w:r>
-      <w:proofErr w:type="gramEnd"/>
-      <w:r>
-        <w:t>, or a simple tool. If your minimum viable version takes three months to build, it's probably too risky for a solopreneur.</w:t>
+        <w:t>Q4: Can you build a functional version in a weekend?</w:t>
+      </w:r>
+    </w:p>
+    <w:p>
+      <w:r>
+        <w:t>Not the final, polished product. But something you can actually ship and sell.</w:t>
+      </w:r>
+    </w:p>
+    <w:p>
+      <w:r>
+        <w:t>An e-book, a mini-course, a Notion template, a consultation offer, or a simple tool. If your minimum viable version takes three months to build, it's probably too risky for a solopreneur.</w:t>
       </w:r>
     </w:p>
     <w:p>
@@ -11939,27 +11195,7 @@
           <w:i/>
           <w:iCs/>
         </w:rPr>
-        <w:t xml:space="preserve">Can you build a functional version </w:t>
-      </w:r>
-      <w:proofErr w:type="gramStart"/>
-      <w:r>
-        <w:rPr>
-          <w:b/>
-          <w:bCs/>
-          <w:i/>
-          <w:iCs/>
-        </w:rPr>
-        <w:t>in</w:t>
-      </w:r>
-      <w:proofErr w:type="gramEnd"/>
-      <w:r>
-        <w:rPr>
-          <w:b/>
-          <w:bCs/>
-          <w:i/>
-          <w:iCs/>
-        </w:rPr>
-        <w:t xml:space="preserve"> a weekend?</w:t>
+        <w:t>Can you build a functional version in a weekend?</w:t>
       </w:r>
     </w:p>
     <w:p>
@@ -12052,27 +11288,7 @@
           <w:i/>
           <w:iCs/>
         </w:rPr>
-        <w:t xml:space="preserve">Can you build a functional version </w:t>
-      </w:r>
-      <w:proofErr w:type="gramStart"/>
-      <w:r>
-        <w:rPr>
-          <w:b/>
-          <w:bCs/>
-          <w:i/>
-          <w:iCs/>
-        </w:rPr>
-        <w:t>in</w:t>
-      </w:r>
-      <w:proofErr w:type="gramEnd"/>
-      <w:r>
-        <w:rPr>
-          <w:b/>
-          <w:bCs/>
-          <w:i/>
-          <w:iCs/>
-        </w:rPr>
-        <w:t xml:space="preserve"> a weekend?</w:t>
+        <w:t>Can you build a functional version in a weekend?</w:t>
       </w:r>
     </w:p>
     <w:p>
@@ -12114,28 +11330,12 @@
     </w:p>
     <w:p>
       <w:r>
-        <w:t xml:space="preserve">Good ideas become great when they get hyper-focused. </w:t>
-      </w:r>
-      <w:proofErr w:type="gramStart"/>
-      <w:r>
-        <w:t>So</w:t>
-      </w:r>
-      <w:proofErr w:type="gramEnd"/>
-      <w:r>
-        <w:t xml:space="preserve"> play with your idea and run the filter test again after you make changes. Or adjust your idea in a way where the answers become an easy “yes.”</w:t>
-      </w:r>
-    </w:p>
-    <w:p>
-      <w:r>
-        <w:t xml:space="preserve">This experiment should get you thinking creatively and asking yourself good questions you may not have considered before. This can be </w:t>
-      </w:r>
-      <w:proofErr w:type="gramStart"/>
-      <w:r>
-        <w:t>really fun</w:t>
-      </w:r>
-      <w:proofErr w:type="gramEnd"/>
-      <w:r>
-        <w:t xml:space="preserve"> and potentially relieving. Realizing you should simplify an idea can feel like a breath of fresh air and get you motivated all over again, in my experience anyway.</w:t>
+        <w:t>Good ideas become great when they get hyper-focused. So play with your idea and run the filter test again after you make changes. Or adjust your idea in a way where the answers become an easy “yes.”</w:t>
+      </w:r>
+    </w:p>
+    <w:p>
+      <w:r>
+        <w:t>This experiment should get you thinking creatively and asking yourself good questions you may not have considered before. This can be really fun and potentially relieving. Realizing you should simplify an idea can feel like a breath of fresh air and get you motivated all over again, in my experience anyway.</w:t>
       </w:r>
     </w:p>
     <w:p>
@@ -12145,15 +11345,7 @@
     </w:p>
     <w:p>
       <w:r>
-        <w:t xml:space="preserve">Most of us don't need more ideas. We need a way to filter out the </w:t>
-      </w:r>
-      <w:proofErr w:type="gramStart"/>
-      <w:r>
-        <w:t>duds</w:t>
-      </w:r>
-      <w:proofErr w:type="gramEnd"/>
-      <w:r>
-        <w:t xml:space="preserve"> fast.</w:t>
+        <w:t>Most of us don't need more ideas. We need a way to filter out the duds fast.</w:t>
       </w:r>
     </w:p>
     <w:p>
@@ -12381,28 +11573,12 @@
     </w:p>
     <w:p>
       <w:r>
-        <w:t xml:space="preserve">I get so many questions about my </w:t>
-      </w:r>
-      <w:proofErr w:type="gramStart"/>
-      <w:r>
-        <w:t>journey,</w:t>
-      </w:r>
-      <w:proofErr w:type="gramEnd"/>
-      <w:r>
-        <w:t xml:space="preserve"> from people in all walks of life. So today I’m sharing how this all happened and the most important things I learned along the way to $10M in revenue.</w:t>
-      </w:r>
-    </w:p>
-    <w:p>
-      <w:r>
-        <w:t xml:space="preserve">I want you to keep in mind that guides like this aren’t meant to be followed to a tee. Every journey is different, and if you </w:t>
-      </w:r>
-      <w:proofErr w:type="gramStart"/>
-      <w:r>
-        <w:t>tried</w:t>
-      </w:r>
-      <w:proofErr w:type="gramEnd"/>
-      <w:r>
-        <w:t xml:space="preserve"> to recreate mine, you may not have the same luck or timing.</w:t>
+        <w:t>I get so many questions about my journey, from people in all walks of life. So today I’m sharing how this all happened and the most important things I learned along the way to $10M in revenue.</w:t>
+      </w:r>
+    </w:p>
+    <w:p>
+      <w:r>
+        <w:t>I want you to keep in mind that guides like this aren’t meant to be followed to a tee. Every journey is different, and if you tried to recreate mine, you may not have the same luck or timing.</w:t>
       </w:r>
     </w:p>
     <w:p>
@@ -12428,19 +11604,14 @@
     </w:p>
     <w:p>
       <w:r>
-        <w:t xml:space="preserve">The key here isn't </w:t>
-      </w:r>
-      <w:proofErr w:type="gramStart"/>
-      <w:r>
-        <w:t>perfection</w:t>
-      </w:r>
-      <w:proofErr w:type="gramEnd"/>
-      <w:r>
-        <w:t>. It's volume. You need to create enough content to find your voice and see what resonates.</w:t>
-      </w:r>
-    </w:p>
-    <w:p>
-      <w:r>
+        <w:t>The key here isn't perfection. It's volume. You need to create enough content to find your voice and see what resonates.</w:t>
+      </w:r>
+    </w:p>
+    <w:p>
+      <w:r>
+        <w:rPr>
+          <w:noProof/>
+        </w:rPr>
         <w:drawing>
           <wp:inline distT="0" distB="0" distL="0" distR="0" wp14:anchorId="0D4CA0CA" wp14:editId="2AE6A9FA">
             <wp:extent cx="5760720" cy="5046345"/>
@@ -12503,15 +11674,7 @@
     </w:p>
     <w:p>
       <w:r>
-        <w:t xml:space="preserve">I paid attention to what resonated, and I doubled down on that stuff. This allowed me to understand what people cared about. </w:t>
-      </w:r>
-      <w:proofErr w:type="gramStart"/>
-      <w:r>
-        <w:t>So</w:t>
-      </w:r>
-      <w:proofErr w:type="gramEnd"/>
-      <w:r>
-        <w:t xml:space="preserve"> I kept writing and talking about it.</w:t>
+        <w:t>I paid attention to what resonated, and I doubled down on that stuff. This allowed me to understand what people cared about. So I kept writing and talking about it.</w:t>
       </w:r>
     </w:p>
     <w:p>
@@ -12537,21 +11700,16 @@
     </w:p>
     <w:p>
       <w:r>
-        <w:t xml:space="preserve">This step is </w:t>
-      </w:r>
-      <w:proofErr w:type="gramStart"/>
-      <w:r>
-        <w:t>really important</w:t>
-      </w:r>
-      <w:proofErr w:type="gramEnd"/>
-      <w:r>
-        <w:t>, IMO. Your first business should be a high-touch, high-value service, because you’ll learn so much about your market from talking to customers. Plus, you generate immediate cash flow.</w:t>
-      </w:r>
-    </w:p>
-    <w:p>
-      <w:r>
+        <w:t>This step is really important, IMO. Your first business should be a high-touch, high-value service, because you’ll learn so much about your market from talking to customers. Plus, you generate immediate cash flow.</w:t>
+      </w:r>
+    </w:p>
+    <w:p>
+      <w:r>
+        <w:rPr>
+          <w:noProof/>
+        </w:rPr>
         <w:drawing>
-          <wp:inline distT="0" distB="0" distL="0" distR="0" wp14:anchorId="4FC11ACE" wp14:editId="62D73742">
+          <wp:inline distT="0" distB="0" distL="0" distR="0" wp14:anchorId="4FC11ACE" wp14:editId="1E31E66C">
             <wp:extent cx="5760720" cy="3725545"/>
             <wp:effectExtent l="0" t="0" r="0" b="8255"/>
             <wp:docPr id="265738021" name="Picture 68" descr="A person sitting at a table&#10;&#10;AI-generated content may be incorrect."/>
@@ -12607,28 +11765,12 @@
     </w:p>
     <w:p>
       <w:r>
-        <w:t xml:space="preserve">Inside your customer </w:t>
-      </w:r>
-      <w:proofErr w:type="gramStart"/>
-      <w:r>
-        <w:t>base</w:t>
-      </w:r>
-      <w:proofErr w:type="gramEnd"/>
-      <w:r>
-        <w:t xml:space="preserve"> are more signals. What’s the sweet spot between the customers you love and those who love you?</w:t>
-      </w:r>
-    </w:p>
-    <w:p>
-      <w:r>
-        <w:t xml:space="preserve">Mine was early-stage SMB SaaS founders in healthcare, a space I was experienced in and loved. </w:t>
-      </w:r>
-      <w:proofErr w:type="gramStart"/>
-      <w:r>
-        <w:t>So</w:t>
-      </w:r>
-      <w:proofErr w:type="gramEnd"/>
-      <w:r>
-        <w:t xml:space="preserve"> they became my ideal customer.</w:t>
+        <w:t>Inside your customer base are more signals. What’s the sweet spot between the customers you love and those who love you?</w:t>
+      </w:r>
+    </w:p>
+    <w:p>
+      <w:r>
+        <w:t>Mine was early-stage SMB SaaS founders in healthcare, a space I was experienced in and loved. So they became my ideal customer.</w:t>
       </w:r>
     </w:p>
     <w:p>
@@ -12664,15 +11806,7 @@
     </w:p>
     <w:p>
       <w:r>
-        <w:t xml:space="preserve">With newly doubled rates, I could have worked the same hours and made twice as much. But, instead, I chose to work half the time and </w:t>
-      </w:r>
-      <w:proofErr w:type="gramStart"/>
-      <w:r>
-        <w:t>make</w:t>
-      </w:r>
-      <w:proofErr w:type="gramEnd"/>
-      <w:r>
-        <w:t xml:space="preserve"> the same. This was one of the better decisions I made during my journey, because I used the extra time to figure out how to scale income that was more automated. My goal had always been to stop trading time for money.</w:t>
+        <w:t>With newly doubled rates, I could have worked the same hours and made twice as much. But, instead, I chose to work half the time and make the same. This was one of the better decisions I made during my journey, because I used the extra time to figure out how to scale income that was more automated. My goal had always been to stop trading time for money.</w:t>
       </w:r>
     </w:p>
     <w:p>
@@ -12687,23 +11821,7 @@
     </w:p>
     <w:p>
       <w:r>
-        <w:t xml:space="preserve">Here’s when something interesting happened. </w:t>
-      </w:r>
-      <w:proofErr w:type="gramStart"/>
-      <w:r>
-        <w:t>In an effort to</w:t>
-      </w:r>
-      <w:proofErr w:type="gramEnd"/>
-      <w:r>
-        <w:t xml:space="preserve"> discover common problems I could </w:t>
-      </w:r>
-      <w:proofErr w:type="gramStart"/>
-      <w:r>
-        <w:t>productize,</w:t>
-      </w:r>
-      <w:proofErr w:type="gramEnd"/>
-      <w:r>
-        <w:t xml:space="preserve"> I started rereading my LinkedIn DMs.</w:t>
+        <w:t>Here’s when something interesting happened. In an effort to discover common problems I could productize, I started rereading my LinkedIn DMs.</w:t>
       </w:r>
     </w:p>
     <w:p>
@@ -12713,15 +11831,7 @@
     </w:p>
     <w:p>
       <w:r>
-        <w:t xml:space="preserve">Your customers will tell you what to build next. You just </w:t>
-      </w:r>
-      <w:proofErr w:type="gramStart"/>
-      <w:r>
-        <w:t>have to</w:t>
-      </w:r>
-      <w:proofErr w:type="gramEnd"/>
-      <w:r>
-        <w:t xml:space="preserve"> listen.</w:t>
+        <w:t>Your customers will tell you what to build next. You just have to listen.</w:t>
       </w:r>
     </w:p>
     <w:p>
@@ -12731,28 +11841,12 @@
     </w:p>
     <w:p>
       <w:r>
-        <w:t xml:space="preserve">By this </w:t>
-      </w:r>
-      <w:proofErr w:type="gramStart"/>
-      <w:r>
-        <w:t>time</w:t>
-      </w:r>
-      <w:proofErr w:type="gramEnd"/>
-      <w:r>
-        <w:t xml:space="preserve"> I’d grown to 21K followers on LinkedIn, and people wanted to know how I did that.</w:t>
-      </w:r>
-    </w:p>
-    <w:p>
-      <w:r>
-        <w:t xml:space="preserve">I had an idea that showing people how I used LinkedIn might be an easy info product I could create and sell. </w:t>
-      </w:r>
-      <w:proofErr w:type="gramStart"/>
-      <w:r>
-        <w:t>So</w:t>
-      </w:r>
-      <w:proofErr w:type="gramEnd"/>
-      <w:r>
-        <w:t xml:space="preserve"> I made a short course called </w:t>
+        <w:t>By this time I’d grown to 21K followers on LinkedIn, and people wanted to know how I did that.</w:t>
+      </w:r>
+    </w:p>
+    <w:p>
+      <w:r>
+        <w:t>I had an idea that showing people how I used LinkedIn might be an easy info product I could create and sell. So I made a short course called </w:t>
       </w:r>
       <w:r>
         <w:rPr>
@@ -12762,15 +11856,7 @@
         <w:t>The LinkedIn Playbook</w:t>
       </w:r>
       <w:r>
-        <w:t xml:space="preserve"> and put it up for </w:t>
-      </w:r>
-      <w:proofErr w:type="gramStart"/>
-      <w:r>
-        <w:t>sale</w:t>
-      </w:r>
-      <w:proofErr w:type="gramEnd"/>
-      <w:r>
-        <w:t xml:space="preserve"> $50 and wrote posts about it.</w:t>
+        <w:t> and put it up for sale $50 and wrote posts about it.</w:t>
       </w:r>
     </w:p>
     <w:p>
@@ -12823,9 +11909,12 @@
     </w:p>
     <w:p>
       <w:r>
+        <w:rPr>
+          <w:noProof/>
+        </w:rPr>
         <w:lastRenderedPageBreak/>
         <w:drawing>
-          <wp:inline distT="0" distB="0" distL="0" distR="0" wp14:anchorId="3E2E3E3B" wp14:editId="721676C4">
+          <wp:inline distT="0" distB="0" distL="0" distR="0" wp14:anchorId="3E2E3E3B" wp14:editId="6D5CDA5C">
             <wp:extent cx="5760720" cy="3725545"/>
             <wp:effectExtent l="0" t="0" r="0" b="8255"/>
             <wp:docPr id="1220888881" name="Picture 67" descr="A screenshot of a computer&#10;&#10;AI-generated content may be incorrect."/>
@@ -12901,15 +11990,7 @@
     </w:p>
     <w:p>
       <w:r>
-        <w:t xml:space="preserve">When something works, don't question it too much. Run in two different directions if you </w:t>
-      </w:r>
-      <w:proofErr w:type="gramStart"/>
-      <w:r>
-        <w:t>have to</w:t>
-      </w:r>
-      <w:proofErr w:type="gramEnd"/>
-      <w:r>
-        <w:t>. Sometimes your experiments will show you the correct path.</w:t>
+        <w:t>When something works, don't question it too much. Run in two different directions if you have to. Sometimes your experiments will show you the correct path.</w:t>
       </w:r>
     </w:p>
     <w:p>
@@ -12944,15 +12025,7 @@
     </w:p>
     <w:p>
       <w:r>
-        <w:t xml:space="preserve">The earlier $50 </w:t>
-      </w:r>
-      <w:proofErr w:type="gramStart"/>
-      <w:r>
-        <w:t>price</w:t>
-      </w:r>
-      <w:proofErr w:type="gramEnd"/>
-      <w:r>
-        <w:t xml:space="preserve"> was my "trust tripwire." I charged $50, delivered 100x the value, and built trust with a loyal customer base.</w:t>
+        <w:t>The earlier $50 price was my "trust tripwire." I charged $50, delivered 100x the value, and built trust with a loyal customer base.</w:t>
       </w:r>
     </w:p>
     <w:p>
@@ -12972,15 +12045,7 @@
     </w:p>
     <w:p>
       <w:r>
-        <w:t xml:space="preserve">My previous course </w:t>
-      </w:r>
-      <w:proofErr w:type="gramStart"/>
-      <w:r>
-        <w:t>grossed</w:t>
-      </w:r>
-      <w:proofErr w:type="gramEnd"/>
-      <w:r>
-        <w:t xml:space="preserve"> $75k in 15 months. The second version grossed $186k in 3 months.</w:t>
+        <w:t>My previous course grossed $75k in 15 months. The second version grossed $186k in 3 months.</w:t>
       </w:r>
     </w:p>
     <w:p>
@@ -13006,15 +12071,7 @@
     </w:p>
     <w:p>
       <w:r>
-        <w:t xml:space="preserve">Your best customers can be your best marketers. </w:t>
-      </w:r>
-      <w:proofErr w:type="gramStart"/>
-      <w:r>
-        <w:t>So</w:t>
-      </w:r>
-      <w:proofErr w:type="gramEnd"/>
-      <w:r>
-        <w:t xml:space="preserve"> make it easy for them to promote your work.</w:t>
+        <w:t>Your best customers can be your best marketers. So make it easy for them to promote your work.</w:t>
       </w:r>
     </w:p>
     <w:p>
@@ -13029,15 +12086,7 @@
     </w:p>
     <w:p>
       <w:r>
-        <w:t xml:space="preserve">I opened a private community for creators and charged $199 for </w:t>
-      </w:r>
-      <w:proofErr w:type="gramStart"/>
-      <w:r>
-        <w:t>an annual</w:t>
-      </w:r>
-      <w:proofErr w:type="gramEnd"/>
-      <w:r>
-        <w:t xml:space="preserve"> membership. Those who completed my course were prompted to join the community.</w:t>
+        <w:t>I opened a private community for creators and charged $199 for an annual membership. Those who completed my course were prompted to join the community.</w:t>
       </w:r>
     </w:p>
     <w:p>
@@ -13052,15 +12101,7 @@
     </w:p>
     <w:p>
       <w:r>
-        <w:t xml:space="preserve">I loved my </w:t>
-      </w:r>
-      <w:proofErr w:type="gramStart"/>
-      <w:r>
-        <w:t>community, but</w:t>
-      </w:r>
-      <w:proofErr w:type="gramEnd"/>
-      <w:r>
-        <w:t xml:space="preserve"> realized that it wasn’t working well with my schedule. It was a $15k MRR business, but I felt like I had to be on Slack 24/7.</w:t>
+        <w:t>I loved my community, but realized that it wasn’t working well with my schedule. It was a $15k MRR business, but I felt like I had to be on Slack 24/7.</w:t>
       </w:r>
     </w:p>
     <w:p>
@@ -13085,15 +12126,7 @@
     </w:p>
     <w:p>
       <w:r>
-        <w:t xml:space="preserve">This provided a new channel to build more </w:t>
-      </w:r>
-      <w:proofErr w:type="gramStart"/>
-      <w:r>
-        <w:t>stuff</w:t>
-      </w:r>
-      <w:proofErr w:type="gramEnd"/>
-      <w:r>
-        <w:t>.</w:t>
+        <w:t>This provided a new channel to build more stuff.</w:t>
       </w:r>
     </w:p>
     <w:p>
@@ -13113,6 +12146,9 @@
     </w:p>
     <w:p>
       <w:r>
+        <w:rPr>
+          <w:noProof/>
+        </w:rPr>
         <w:lastRenderedPageBreak/>
         <w:drawing>
           <wp:inline distT="0" distB="0" distL="0" distR="0" wp14:anchorId="0F163EC5" wp14:editId="65470EFA">
@@ -13299,15 +12335,7 @@
         </w:r>
       </w:hyperlink>
       <w:r>
-        <w:t xml:space="preserve">. </w:t>
-      </w:r>
-      <w:proofErr w:type="gramStart"/>
-      <w:r>
-        <w:t>So</w:t>
-      </w:r>
-      <w:proofErr w:type="gramEnd"/>
-      <w:r>
-        <w:t xml:space="preserve"> each weekly newsletter earns me $5,000, and sponsors get their brand in front of hundreds of thousands of engaged readers.</w:t>
+        <w:t>. So each weekly newsletter earns me $5,000, and sponsors get their brand in front of hundreds of thousands of engaged readers.</w:t>
       </w:r>
     </w:p>
     <w:p>
@@ -13338,15 +12366,7 @@
     </w:p>
     <w:p>
       <w:r>
-        <w:t xml:space="preserve">But when it came to promoting and marketing this new product, I wanted to do something different than I had done before. </w:t>
-      </w:r>
-      <w:proofErr w:type="gramStart"/>
-      <w:r>
-        <w:t>So</w:t>
-      </w:r>
-      <w:proofErr w:type="gramEnd"/>
-      <w:r>
-        <w:t xml:space="preserve"> I reached out to a friend who’s an expert in personalized online product launches. This delayed the release of my new product by about six months, but I knew it would be worth it.</w:t>
+        <w:t>But when it came to promoting and marketing this new product, I wanted to do something different than I had done before. So I reached out to a friend who’s an expert in personalized online product launches. This delayed the release of my new product by about six months, but I knew it would be worth it.</w:t>
       </w:r>
     </w:p>
     <w:p>
@@ -13392,15 +12412,7 @@
     </w:p>
     <w:p>
       <w:r>
-        <w:t xml:space="preserve">As I neared $10M in revenue, I was itching to focus on creative writing. </w:t>
-      </w:r>
-      <w:proofErr w:type="gramStart"/>
-      <w:r>
-        <w:t>So</w:t>
-      </w:r>
-      <w:proofErr w:type="gramEnd"/>
-      <w:r>
-        <w:t xml:space="preserve"> I recently started writing a </w:t>
+        <w:t>As I neared $10M in revenue, I was itching to focus on creative writing. So I recently started writing a </w:t>
       </w:r>
       <w:hyperlink r:id="rId86" w:tgtFrame="_blank" w:history="1">
         <w:r>
@@ -13411,31 +12423,7 @@
         </w:r>
       </w:hyperlink>
       <w:r>
-        <w:t xml:space="preserve">. Along with my itch to write creatively, I was also missing the person-to-person connection that I used to get working with smart, interesting, motivated people. </w:t>
-      </w:r>
-      <w:proofErr w:type="gramStart"/>
-      <w:r>
-        <w:t>So</w:t>
-      </w:r>
-      <w:proofErr w:type="gramEnd"/>
-      <w:r>
-        <w:t xml:space="preserve"> I decided to simultaneously launch </w:t>
-      </w:r>
-      <w:proofErr w:type="gramStart"/>
-      <w:r>
-        <w:t>a membership</w:t>
-      </w:r>
-      <w:proofErr w:type="gramEnd"/>
-      <w:r>
-        <w:t xml:space="preserve"> with </w:t>
-      </w:r>
-      <w:proofErr w:type="gramStart"/>
-      <w:r>
-        <w:t>the Substack</w:t>
-      </w:r>
-      <w:proofErr w:type="gramEnd"/>
-      <w:r>
-        <w:t>.</w:t>
+        <w:t>. Along with my itch to write creatively, I was also missing the person-to-person connection that I used to get working with smart, interesting, motivated people. So I decided to simultaneously launch a membership with the Substack.</w:t>
       </w:r>
     </w:p>
     <w:p>
@@ -13453,9 +12441,12 @@
     </w:p>
     <w:p>
       <w:r>
+        <w:rPr>
+          <w:noProof/>
+        </w:rPr>
         <w:lastRenderedPageBreak/>
         <w:drawing>
-          <wp:inline distT="0" distB="0" distL="0" distR="0" wp14:anchorId="6372BD2B" wp14:editId="576BFFF4">
+          <wp:inline distT="0" distB="0" distL="0" distR="0" wp14:anchorId="6372BD2B" wp14:editId="58486BCF">
             <wp:extent cx="5760720" cy="3725545"/>
             <wp:effectExtent l="0" t="0" r="0" b="8255"/>
             <wp:docPr id="1519666674" name="Picture 65" descr="A screenshot of a computer&#10;&#10;AI-generated content may be incorrect."/>
@@ -13631,15 +12622,7 @@
     <w:p>
       <w:r>
         <w:lastRenderedPageBreak/>
-        <w:t xml:space="preserve">And I think it’s important to remember that I'm an outlier. The creator game is one of the toughest ways to make a living. But if you're going to try, you </w:t>
-      </w:r>
-      <w:proofErr w:type="gramStart"/>
-      <w:r>
-        <w:t>have to</w:t>
-      </w:r>
-      <w:proofErr w:type="gramEnd"/>
-      <w:r>
-        <w:t xml:space="preserve"> maintain a long-game mentality:</w:t>
+        <w:t>And I think it’s important to remember that I'm an outlier. The creator game is one of the toughest ways to make a living. But if you're going to try, you have to maintain a long-game mentality:</w:t>
       </w:r>
     </w:p>
     <w:p>
@@ -13677,52 +12660,12 @@
     </w:p>
     <w:p>
       <w:r>
-        <w:t xml:space="preserve">These 23 steps aren't a guarantee, and your path will surely be different. But many of these principles translate </w:t>
-      </w:r>
-      <w:proofErr w:type="gramStart"/>
-      <w:r>
-        <w:t>to</w:t>
-      </w:r>
-      <w:proofErr w:type="gramEnd"/>
-      <w:r>
-        <w:t xml:space="preserve"> any </w:t>
-      </w:r>
-      <w:proofErr w:type="gramStart"/>
-      <w:r>
-        <w:t>creator</w:t>
-      </w:r>
-      <w:proofErr w:type="gramEnd"/>
-      <w:r>
-        <w:t xml:space="preserve"> situation. </w:t>
-      </w:r>
-      <w:proofErr w:type="gramStart"/>
-      <w:r>
-        <w:t>So</w:t>
-      </w:r>
-      <w:proofErr w:type="gramEnd"/>
-      <w:r>
-        <w:t xml:space="preserve"> take what you find </w:t>
-      </w:r>
-      <w:proofErr w:type="gramStart"/>
-      <w:r>
-        <w:t>useful, and</w:t>
-      </w:r>
-      <w:proofErr w:type="gramEnd"/>
-      <w:r>
-        <w:t xml:space="preserve"> discard the rest. Pay attention to signals, follow the paid customers, build what people need, and stay consistent.</w:t>
-      </w:r>
-    </w:p>
-    <w:p>
-      <w:r>
-        <w:t xml:space="preserve">Thank you for being a part of this incredible journey with me. I never imagined so many people would care what I have to say, and I’m thankful every day that I get to write for a job. I love doing this, and I appreciate </w:t>
-      </w:r>
-      <w:proofErr w:type="gramStart"/>
-      <w:r>
-        <w:t>you</w:t>
-      </w:r>
-      <w:proofErr w:type="gramEnd"/>
-      <w:r>
-        <w:t xml:space="preserve"> reading.</w:t>
+        <w:t>These 23 steps aren't a guarantee, and your path will surely be different. But many of these principles translate to any creator situation. So take what you find useful, and discard the rest. Pay attention to signals, follow the paid customers, build what people need, and stay consistent.</w:t>
+      </w:r>
+    </w:p>
+    <w:p>
+      <w:r>
+        <w:t>Thank you for being a part of this incredible journey with me. I never imagined so many people would care what I have to say, and I’m thankful every day that I get to write for a job. I love doing this, and I appreciate you reading.</w:t>
       </w:r>
     </w:p>
     <w:p>
@@ -13781,15 +12724,7 @@
     </w:p>
     <w:p>
       <w:r>
-        <w:t xml:space="preserve">Most business advice suggests continual growth. Your revenue should always be increasing. Grow your audience. Don’t leave money on the table. </w:t>
-      </w:r>
-      <w:proofErr w:type="gramStart"/>
-      <w:r>
-        <w:t>Sell</w:t>
-      </w:r>
-      <w:proofErr w:type="gramEnd"/>
-      <w:r>
-        <w:t xml:space="preserve"> more. DO more!</w:t>
+        <w:t>Most business advice suggests continual growth. Your revenue should always be increasing. Grow your audience. Don’t leave money on the table. Sell more. DO more!</w:t>
       </w:r>
     </w:p>
     <w:p>
@@ -13798,36 +12733,12 @@
       </w:r>
       <w:r>
         <w:lastRenderedPageBreak/>
-        <w:t xml:space="preserve">because they wanted </w:t>
-      </w:r>
-      <w:proofErr w:type="gramStart"/>
-      <w:r>
-        <w:t>freedom, but</w:t>
-      </w:r>
-      <w:proofErr w:type="gramEnd"/>
-      <w:r>
-        <w:t xml:space="preserve"> ended up creating high-stress prisons they </w:t>
-      </w:r>
-      <w:proofErr w:type="gramStart"/>
-      <w:r>
-        <w:t>can’t</w:t>
-      </w:r>
-      <w:proofErr w:type="gramEnd"/>
-      <w:r>
-        <w:t xml:space="preserve"> escape from.</w:t>
-      </w:r>
-    </w:p>
-    <w:p>
-      <w:r>
-        <w:t xml:space="preserve">Now, to be fair, I don’t think the problem is ambition itself. Ambition makes the world go </w:t>
-      </w:r>
-      <w:proofErr w:type="gramStart"/>
-      <w:r>
-        <w:t>around, and</w:t>
-      </w:r>
-      <w:proofErr w:type="gramEnd"/>
-      <w:r>
-        <w:t xml:space="preserve"> improving it all the time. I think the problem is ambition without boundaries or the core belief that “enough” doesn’t exist. That more is somehow always better.</w:t>
+        <w:t>because they wanted freedom, but ended up creating high-stress prisons they can’t escape from.</w:t>
+      </w:r>
+    </w:p>
+    <w:p>
+      <w:r>
+        <w:t>Now, to be fair, I don’t think the problem is ambition itself. Ambition makes the world go around, and improving it all the time. I think the problem is ambition without boundaries or the core belief that “enough” doesn’t exist. That more is somehow always better.</w:t>
       </w:r>
     </w:p>
     <w:p>
@@ -13848,15 +12759,7 @@
     </w:p>
     <w:p>
       <w:r>
-        <w:t xml:space="preserve">I spent a lot of time living in the gap, and I look back on those years as missed opportunities. I could have (and should have) chilled out a bit more and enjoyed the fruits of my labor, instead of stressing for more. I didn’t stop to smell the flowers, and I </w:t>
-      </w:r>
-      <w:proofErr w:type="gramStart"/>
-      <w:r>
-        <w:t>can’t</w:t>
-      </w:r>
-      <w:proofErr w:type="gramEnd"/>
-      <w:r>
-        <w:t xml:space="preserve"> get that time back.</w:t>
+        <w:t>I spent a lot of time living in the gap, and I look back on those years as missed opportunities. I could have (and should have) chilled out a bit more and enjoyed the fruits of my labor, instead of stressing for more. I didn’t stop to smell the flowers, and I can’t get that time back.</w:t>
       </w:r>
     </w:p>
     <w:p>
@@ -13866,15 +12769,7 @@
     </w:p>
     <w:p>
       <w:r>
-        <w:t xml:space="preserve">Here are some </w:t>
-      </w:r>
-      <w:proofErr w:type="gramStart"/>
-      <w:r>
-        <w:t>pretty clear</w:t>
-      </w:r>
-      <w:proofErr w:type="gramEnd"/>
-      <w:r>
-        <w:t xml:space="preserve"> indicators that your ambition needs some taming:</w:t>
+        <w:t>Here are some pretty clear indicators that your ambition needs some taming:</w:t>
       </w:r>
     </w:p>
     <w:p>
@@ -13885,15 +12780,7 @@
         </w:numPr>
       </w:pPr>
       <w:r>
-        <w:t xml:space="preserve">You can’t enjoy wins because you’re </w:t>
-      </w:r>
-      <w:proofErr w:type="gramStart"/>
-      <w:r>
-        <w:t>fixated</w:t>
-      </w:r>
-      <w:proofErr w:type="gramEnd"/>
-      <w:r>
-        <w:t xml:space="preserve"> on the next goal.</w:t>
+        <w:t>You can’t enjoy wins because you’re fixated on the next goal.</w:t>
       </w:r>
     </w:p>
     <w:p>
@@ -13960,15 +12847,7 @@
     </w:p>
     <w:p>
       <w:r>
-        <w:t xml:space="preserve">Most people are ambitious because they want more money. Then we get the money and spend it on shit that doesn’t really make us happy. And there we are, feeling like we </w:t>
-      </w:r>
-      <w:proofErr w:type="gramStart"/>
-      <w:r>
-        <w:t>have to</w:t>
-      </w:r>
-      <w:proofErr w:type="gramEnd"/>
-      <w:r>
-        <w:t xml:space="preserve"> keep earning the money so we can keep buying the stuff that isn’t doing what we hoped it would.</w:t>
+        <w:t>Most people are ambitious because they want more money. Then we get the money and spend it on shit that doesn’t really make us happy. And there we are, feeling like we have to keep earning the money so we can keep buying the stuff that isn’t doing what we hoped it would.</w:t>
       </w:r>
     </w:p>
     <w:p>
@@ -13978,47 +12857,18 @@
     </w:p>
     <w:p>
       <w:r>
-        <w:t xml:space="preserve">But studies tell us, time and again, that once we can cover our </w:t>
-      </w:r>
-      <w:proofErr w:type="gramStart"/>
-      <w:r>
-        <w:t>necessities</w:t>
-      </w:r>
-      <w:proofErr w:type="gramEnd"/>
-      <w:r>
-        <w:t xml:space="preserve"> and have some savings in the bank, more money just doesn’t make us that much happier. It’s a fact that most people </w:t>
-      </w:r>
-      <w:proofErr w:type="gramStart"/>
-      <w:r>
-        <w:t>know, but</w:t>
-      </w:r>
-      <w:proofErr w:type="gramEnd"/>
-      <w:r>
-        <w:t xml:space="preserve"> choose to ignore.</w:t>
-      </w:r>
-    </w:p>
-    <w:p>
-      <w:proofErr w:type="gramStart"/>
-      <w:r>
-        <w:t>So</w:t>
-      </w:r>
-      <w:proofErr w:type="gramEnd"/>
-      <w:r>
-        <w:t xml:space="preserve"> we stay on that ambition treadmill, pushing for more anyway.</w:t>
+        <w:t>But studies tell us, time and again, that once we can cover our necessities and have some savings in the bank, more money just doesn’t make us that much happier. It’s a fact that most people know, but choose to ignore.</w:t>
+      </w:r>
+    </w:p>
+    <w:p>
+      <w:r>
+        <w:t>So we stay on that ambition treadmill, pushing for more anyway.</w:t>
       </w:r>
     </w:p>
     <w:p>
       <w:r>
         <w:lastRenderedPageBreak/>
-        <w:t xml:space="preserve">I see this </w:t>
-      </w:r>
-      <w:proofErr w:type="gramStart"/>
-      <w:r>
-        <w:t>all of</w:t>
-      </w:r>
-      <w:proofErr w:type="gramEnd"/>
-      <w:r>
-        <w:t xml:space="preserve"> the time. People hit their income goals and </w:t>
+        <w:t>I see this all of the time. People hit their income goals and </w:t>
       </w:r>
       <w:hyperlink r:id="rId90" w:history="1">
         <w:r>
@@ -14049,15 +12899,7 @@
     </w:p>
     <w:p>
       <w:r>
-        <w:t xml:space="preserve">The exercise that transformed my thinking was defining my “enough: the financial point where I decided to focus on life quality instead of work and money. </w:t>
-      </w:r>
-      <w:proofErr w:type="gramStart"/>
-      <w:r>
-        <w:t>My ”enough</w:t>
-      </w:r>
-      <w:proofErr w:type="gramEnd"/>
-      <w:r>
-        <w:t>” number doesn’t mean I’ve stopped being ambitious. I just have a different purpose now, beyond monetary accumulation.</w:t>
+        <w:t>The exercise that transformed my thinking was defining my “enough: the financial point where I decided to focus on life quality instead of work and money. My ”enough” number doesn’t mean I’ve stopped being ambitious. I just have a different purpose now, beyond monetary accumulation.</w:t>
       </w:r>
     </w:p>
     <w:p>
@@ -14088,31 +12930,7 @@
         <w:t>without any status spending</w:t>
       </w:r>
       <w:r>
-        <w:t xml:space="preserve">. You </w:t>
-      </w:r>
-      <w:proofErr w:type="gramStart"/>
-      <w:r>
-        <w:t>have to</w:t>
-      </w:r>
-      <w:proofErr w:type="gramEnd"/>
-      <w:r>
-        <w:t xml:space="preserve"> get real about what </w:t>
-      </w:r>
-      <w:proofErr w:type="gramStart"/>
-      <w:r>
-        <w:t>actually makes</w:t>
-      </w:r>
-      <w:proofErr w:type="gramEnd"/>
-      <w:r>
-        <w:t xml:space="preserve"> you happy vs. what you spend to impress other people. Honesty is key here because you want to know how much you need to earn </w:t>
-      </w:r>
-      <w:proofErr w:type="gramStart"/>
-      <w:r>
-        <w:t>in order to</w:t>
-      </w:r>
-      <w:proofErr w:type="gramEnd"/>
-      <w:r>
-        <w:t xml:space="preserve"> feel safe and comfortable.</w:t>
+        <w:t>. You have to get real about what actually makes you happy vs. what you spend to impress other people. Honesty is key here because you want to know how much you need to earn in order to feel safe and comfortable.</w:t>
       </w:r>
     </w:p>
     <w:p>
@@ -14150,23 +12968,7 @@
     </w:p>
     <w:p>
       <w:r>
-        <w:t xml:space="preserve">When you strip away unnecessary spending, you arrive at a monetary target that is </w:t>
-      </w:r>
-      <w:proofErr w:type="gramStart"/>
-      <w:r>
-        <w:t>your enough</w:t>
-      </w:r>
-      <w:proofErr w:type="gramEnd"/>
-      <w:r>
-        <w:t xml:space="preserve">. And if you can earn </w:t>
-      </w:r>
-      <w:proofErr w:type="gramStart"/>
-      <w:r>
-        <w:t>your enough</w:t>
-      </w:r>
-      <w:proofErr w:type="gramEnd"/>
-      <w:r>
-        <w:t>, satisfying your non-negotiables and doing work that energizes you, then you have a recipe for satisfaction.</w:t>
+        <w:t>When you strip away unnecessary spending, you arrive at a monetary target that is your enough. And if you can earn your enough, satisfying your non-negotiables and doing work that energizes you, then you have a recipe for satisfaction.</w:t>
       </w:r>
     </w:p>
     <w:p>
@@ -14192,15 +12994,7 @@
         </w:numPr>
       </w:pPr>
       <w:r>
-        <w:t xml:space="preserve">Working </w:t>
-      </w:r>
-      <w:proofErr w:type="gramStart"/>
-      <w:r>
-        <w:t>hours that</w:t>
-      </w:r>
-      <w:proofErr w:type="gramEnd"/>
-      <w:r>
-        <w:t xml:space="preserve"> leave space for other parts of life.</w:t>
+        <w:t>Working hours that leave space for other parts of life.</w:t>
       </w:r>
     </w:p>
     <w:p>
@@ -14239,15 +13033,7 @@
     </w:p>
     <w:p>
       <w:r>
-        <w:t xml:space="preserve">Remember, sustainability is about </w:t>
-      </w:r>
-      <w:proofErr w:type="gramStart"/>
-      <w:r>
-        <w:t>optimizing for</w:t>
-      </w:r>
-      <w:proofErr w:type="gramEnd"/>
-      <w:r>
-        <w:t xml:space="preserve"> overall life satisfaction instead of just business growth.</w:t>
+        <w:t>Remember, sustainability is about optimizing for overall life satisfaction instead of just business growth.</w:t>
       </w:r>
     </w:p>
     <w:p>
@@ -14421,15 +13207,7 @@
     </w:p>
     <w:p>
       <w:r>
-        <w:t xml:space="preserve">The creator who doesn’t build systems ends up with a $350K mess </w:t>
-      </w:r>
-      <w:proofErr w:type="gramStart"/>
-      <w:r>
-        <w:t>on</w:t>
-      </w:r>
-      <w:proofErr w:type="gramEnd"/>
-      <w:r>
-        <w:t xml:space="preserve"> their hands. They have great revenue, incredible stress, and constant fires to put out.</w:t>
+        <w:t>The creator who doesn’t build systems ends up with a $350K mess on their hands. They have great revenue, incredible stress, and constant fires to put out.</w:t>
       </w:r>
     </w:p>
     <w:p>
@@ -14439,15 +13217,7 @@
     </w:p>
     <w:p>
       <w:r>
-        <w:t xml:space="preserve">This call reminded me of conversations with a dozen other people. The details are always a little different, but the underlying problem is the same. Smart people </w:t>
-      </w:r>
-      <w:proofErr w:type="gramStart"/>
-      <w:r>
-        <w:t>building</w:t>
-      </w:r>
-      <w:proofErr w:type="gramEnd"/>
-      <w:r>
-        <w:t xml:space="preserve"> businesses that stall because they aren’t aware of their natural shortcomings.</w:t>
+        <w:t>This call reminded me of conversations with a dozen other people. The details are always a little different, but the underlying problem is the same. Smart people building businesses that stall because they aren’t aware of their natural shortcomings.</w:t>
       </w:r>
     </w:p>
     <w:p>
@@ -14478,23 +13248,7 @@
     </w:p>
     <w:p>
       <w:r>
-        <w:t xml:space="preserve">They know something needs to change, but they don't know what. </w:t>
-      </w:r>
-      <w:proofErr w:type="gramStart"/>
-      <w:r>
-        <w:t>So</w:t>
-      </w:r>
-      <w:proofErr w:type="gramEnd"/>
-      <w:r>
-        <w:t xml:space="preserve"> they do what creators do. They create more: </w:t>
-      </w:r>
-      <w:proofErr w:type="gramStart"/>
-      <w:r>
-        <w:t>New</w:t>
-      </w:r>
-      <w:proofErr w:type="gramEnd"/>
-      <w:r>
-        <w:t xml:space="preserve"> products, new content, and new ideas.</w:t>
+        <w:t>They know something needs to change, but they don't know what. So they do what creators do. They create more: New products, new content, and new ideas.</w:t>
       </w:r>
     </w:p>
     <w:p>
@@ -14519,28 +13273,12 @@
     </w:p>
     <w:p>
       <w:r>
-        <w:t xml:space="preserve">Here's what </w:t>
-      </w:r>
-      <w:proofErr w:type="gramStart"/>
-      <w:r>
-        <w:t>actually works</w:t>
-      </w:r>
-      <w:proofErr w:type="gramEnd"/>
-      <w:r>
-        <w:t>:</w:t>
-      </w:r>
-    </w:p>
-    <w:p>
-      <w:r>
-        <w:t xml:space="preserve">Start by being honest about what you're </w:t>
-      </w:r>
-      <w:proofErr w:type="gramStart"/>
-      <w:r>
-        <w:t>actually good</w:t>
-      </w:r>
-      <w:proofErr w:type="gramEnd"/>
-      <w:r>
-        <w:t xml:space="preserve"> at and what you truly enjoy working on. Would you rather spend your time creating content or building useful systems?</w:t>
+        <w:t>Here's what actually works:</w:t>
+      </w:r>
+    </w:p>
+    <w:p>
+      <w:r>
+        <w:t>Start by being honest about what you're actually good at and what you truly enjoy working on. Would you rather spend your time creating content or building useful systems?</w:t>
       </w:r>
     </w:p>
     <w:p>
@@ -14604,31 +13342,7 @@
     </w:p>
     <w:p>
       <w:r>
-        <w:t xml:space="preserve">For example, I outsourced my web design, built automations to handle </w:t>
-      </w:r>
-      <w:proofErr w:type="gramStart"/>
-      <w:r>
-        <w:t>all of</w:t>
-      </w:r>
-      <w:proofErr w:type="gramEnd"/>
-      <w:r>
-        <w:t xml:space="preserve"> my product delivery, and have stayed small and lean so I don’t have to manage anyone. My </w:t>
-      </w:r>
-      <w:proofErr w:type="gramStart"/>
-      <w:r>
-        <w:t>creator</w:t>
-      </w:r>
-      <w:proofErr w:type="gramEnd"/>
-      <w:r>
-        <w:t xml:space="preserve"> brain stays happy while systems and automation handle </w:t>
-      </w:r>
-      <w:proofErr w:type="gramStart"/>
-      <w:r>
-        <w:t>the repetitive</w:t>
-      </w:r>
-      <w:proofErr w:type="gramEnd"/>
-      <w:r>
-        <w:t xml:space="preserve"> stuff. It’s certainly not perfect, but it’s sustainable.</w:t>
+        <w:t>For example, I outsourced my web design, built automations to handle all of my product delivery, and have stayed small and lean so I don’t have to manage anyone. My creator brain stays happy while systems and automation handle the repetitive stuff. It’s certainly not perfect, but it’s sustainable.</w:t>
       </w:r>
     </w:p>
     <w:p>
@@ -14769,15 +13483,7 @@
     <w:p>
       <w:r>
         <w:lastRenderedPageBreak/>
-        <w:t>And finally, my less experienced sales rep would muster the courage to speak up — "How about if we just try this</w:t>
-      </w:r>
-      <w:proofErr w:type="gramStart"/>
-      <w:r>
-        <w:t>?" —</w:t>
-      </w:r>
-      <w:proofErr w:type="gramEnd"/>
-      <w:r>
-        <w:t xml:space="preserve"> offering a solution so simple that it made everyone a little uncomfortable.</w:t>
+        <w:t>And finally, my less experienced sales rep would muster the courage to speak up — "How about if we just try this?" — offering a solution so simple that it made everyone a little uncomfortable.</w:t>
       </w:r>
     </w:p>
     <w:p>
@@ -14822,15 +13528,7 @@
     </w:p>
     <w:p>
       <w:r>
-        <w:t xml:space="preserve">But the founders weren't hospitality industry veterans. They were designers who needed to pay rent. They didn't know all the reasons their idea "couldn't </w:t>
-      </w:r>
-      <w:proofErr w:type="gramStart"/>
-      <w:r>
-        <w:t>work" —</w:t>
-      </w:r>
-      <w:proofErr w:type="gramEnd"/>
-      <w:r>
-        <w:t xml:space="preserve"> so they built it anyway and changed global travel forever in the process.</w:t>
+        <w:t>But the founders weren't hospitality industry veterans. They were designers who needed to pay rent. They didn't know all the reasons their idea "couldn't work" — so they built it anyway and changed global travel forever in the process.</w:t>
       </w:r>
     </w:p>
     <w:p>
@@ -14860,15 +13558,7 @@
     </w:p>
     <w:p>
       <w:r>
-        <w:t xml:space="preserve">Second, break the rules on purpose. Pick the business "truth" you're most certain </w:t>
-      </w:r>
-      <w:proofErr w:type="gramStart"/>
-      <w:r>
-        <w:t>about, and</w:t>
-      </w:r>
-      <w:proofErr w:type="gramEnd"/>
-      <w:r>
-        <w:t xml:space="preserve"> do the opposite in your next project. At worst, you'll learn something valuable. At best, you'll discover an opportunity everyone else is missing.</w:t>
+        <w:t>Second, break the rules on purpose. Pick the business "truth" you're most certain about, and do the opposite in your next project. At worst, you'll learn something valuable. At best, you'll discover an opportunity everyone else is missing.</w:t>
       </w:r>
     </w:p>
     <w:p>
@@ -14879,15 +13569,7 @@
     <w:p>
       <w:r>
         <w:lastRenderedPageBreak/>
-        <w:t xml:space="preserve">And finally, remember that the greatest advantage of ignorance is simplicity. When you don't know about the complex solution, you probably arrive at a simple one. And </w:t>
-      </w:r>
-      <w:proofErr w:type="gramStart"/>
-      <w:r>
-        <w:t>simple almost always wins</w:t>
-      </w:r>
-      <w:proofErr w:type="gramEnd"/>
-      <w:r>
-        <w:t>.</w:t>
+        <w:t>And finally, remember that the greatest advantage of ignorance is simplicity. When you don't know about the complex solution, you probably arrive at a simple one. And simple almost always wins.</w:t>
       </w:r>
     </w:p>
     <w:p>
@@ -14897,36 +13579,12 @@
     </w:p>
     <w:p>
       <w:r>
-        <w:t xml:space="preserve">Knowledge isn't your enemy. </w:t>
-      </w:r>
-      <w:proofErr w:type="gramStart"/>
-      <w:r>
-        <w:t>Certainty</w:t>
-      </w:r>
-      <w:proofErr w:type="gramEnd"/>
-      <w:r>
-        <w:t xml:space="preserve"> is.</w:t>
-      </w:r>
-    </w:p>
-    <w:p>
-      <w:r>
-        <w:t xml:space="preserve">The most successful people live in a state of "educated </w:t>
-      </w:r>
-      <w:proofErr w:type="gramStart"/>
-      <w:r>
-        <w:t>ignorance" —</w:t>
-      </w:r>
-      <w:proofErr w:type="gramEnd"/>
-      <w:r>
-        <w:t xml:space="preserve"> knowing enough to be </w:t>
-      </w:r>
-      <w:proofErr w:type="gramStart"/>
-      <w:r>
-        <w:t>dangerous, but</w:t>
-      </w:r>
-      <w:proofErr w:type="gramEnd"/>
-      <w:r>
-        <w:t xml:space="preserve"> remaining skeptical and curious enough to question conventional wisdom, and even their own experiences.</w:t>
+        <w:t>Knowledge isn't your enemy. Certainty is.</w:t>
+      </w:r>
+    </w:p>
+    <w:p>
+      <w:r>
+        <w:t>The most successful people live in a state of "educated ignorance" — knowing enough to be dangerous, but remaining skeptical and curious enough to question conventional wisdom, and even their own experiences.</w:t>
       </w:r>
     </w:p>
     <w:p>
@@ -14950,21 +13608,8 @@
       </w:r>
     </w:p>
     <w:p>
-      <w:proofErr w:type="gramStart"/>
-      <w:r>
-        <w:t>So</w:t>
-      </w:r>
-      <w:proofErr w:type="gramEnd"/>
-      <w:r>
-        <w:t xml:space="preserve"> the next time you feel disadvantaged by everything you don’t know, </w:t>
-      </w:r>
-      <w:proofErr w:type="gramStart"/>
-      <w:r>
-        <w:t>remember:</w:t>
-      </w:r>
-      <w:proofErr w:type="gramEnd"/>
-      <w:r>
-        <w:t xml:space="preserve"> that empty space is where breakthroughs happen. That confusion is where creativity can blossom.</w:t>
+      <w:r>
+        <w:t>So the next time you feel disadvantaged by everything you don’t know, remember: that empty space is where breakthroughs happen. That confusion is where creativity can blossom.</w:t>
       </w:r>
     </w:p>
     <w:p>
@@ -15052,15 +13697,7 @@
     </w:p>
     <w:p>
       <w:r>
-        <w:t xml:space="preserve">We're told to A/B test everything. Track every metric. Optimize every funnel step. Split test every headline. </w:t>
-      </w:r>
-      <w:proofErr w:type="gramStart"/>
-      <w:r>
-        <w:t>Hell</w:t>
-      </w:r>
-      <w:proofErr w:type="gramEnd"/>
-      <w:r>
-        <w:t>, I've preached most of this stuff myself at some point or another.</w:t>
+        <w:t>We're told to A/B test everything. Track every metric. Optimize every funnel step. Split test every headline. Hell, I've preached most of this stuff myself at some point or another.</w:t>
       </w:r>
     </w:p>
     <w:p>
@@ -15130,15 +13767,7 @@
     </w:p>
     <w:p>
       <w:r>
-        <w:t xml:space="preserve">As I reflect on my career as an entrepreneur, I remember this mistake </w:t>
-      </w:r>
-      <w:proofErr w:type="gramStart"/>
-      <w:r>
-        <w:t>repeated over and over again</w:t>
-      </w:r>
-      <w:proofErr w:type="gramEnd"/>
-      <w:r>
-        <w:t>.</w:t>
+        <w:t>As I reflect on my career as an entrepreneur, I remember this mistake repeated over and over again.</w:t>
       </w:r>
     </w:p>
     <w:p>
@@ -15148,15 +13777,7 @@
     </w:p>
     <w:p>
       <w:r>
-        <w:t xml:space="preserve">But during those six months, he could have created three new products, written 24 newsletters, launched a coaching program, or done anything else that would have earned him 10x that same revenue. </w:t>
-      </w:r>
-      <w:proofErr w:type="gramStart"/>
-      <w:r>
-        <w:t>So</w:t>
-      </w:r>
-      <w:proofErr w:type="gramEnd"/>
-      <w:r>
-        <w:t xml:space="preserve"> the opportunity cost was massive.</w:t>
+        <w:t>But during those six months, he could have created three new products, written 24 newsletters, launched a coaching program, or done anything else that would have earned him 10x that same revenue. So the opportunity cost was massive.</w:t>
       </w:r>
     </w:p>
     <w:p>
@@ -15176,28 +13797,12 @@
     </w:p>
     <w:p>
       <w:r>
-        <w:t xml:space="preserve">The result? My revenue </w:t>
-      </w:r>
-      <w:proofErr w:type="gramStart"/>
-      <w:r>
-        <w:t>dropped</w:t>
-      </w:r>
-      <w:proofErr w:type="gramEnd"/>
-      <w:r>
-        <w:t xml:space="preserve"> about 3%.</w:t>
-      </w:r>
-    </w:p>
-    <w:p>
-      <w:r>
-        <w:t xml:space="preserve">But I </w:t>
-      </w:r>
-      <w:proofErr w:type="gramStart"/>
-      <w:r>
-        <w:t>gained</w:t>
-      </w:r>
-      <w:proofErr w:type="gramEnd"/>
-      <w:r>
-        <w:t xml:space="preserve"> back about ten hours a week! And I spent those hours pondering a new business idea, letting my mind wander, and having lunch with my wife in the world’s best food city.</w:t>
+        <w:t>The result? My revenue dropped about 3%.</w:t>
+      </w:r>
+    </w:p>
+    <w:p>
+      <w:r>
+        <w:t>But I gained back about ten hours a week! And I spent those hours pondering a new business idea, letting my mind wander, and having lunch with my wife in the world’s best food city.</w:t>
       </w:r>
     </w:p>
     <w:p>
@@ -15256,15 +13861,7 @@
     </w:p>
     <w:p>
       <w:r>
-        <w:t xml:space="preserve">You'd be better off getting them to "good enough" and launched, </w:t>
-      </w:r>
-      <w:proofErr w:type="gramStart"/>
-      <w:r>
-        <w:t>than</w:t>
-      </w:r>
-      <w:proofErr w:type="gramEnd"/>
-      <w:r>
-        <w:t xml:space="preserve"> "perfect" and in a perpetual holding pattern.</w:t>
+        <w:t>You'd be better off getting them to "good enough" and launched, than "perfect" and in a perpetual holding pattern.</w:t>
       </w:r>
     </w:p>
     <w:p>
@@ -15345,21 +13942,12 @@
       </w:r>
     </w:p>
     <w:p>
-      <w:proofErr w:type="gramStart"/>
       <w:r>
         <w:rPr>
           <w:b/>
           <w:bCs/>
         </w:rPr>
-        <w:t>Definitely Worth It</w:t>
-      </w:r>
-      <w:proofErr w:type="gramEnd"/>
-      <w:r>
-        <w:rPr>
-          <w:b/>
-          <w:bCs/>
-        </w:rPr>
-        <w:t>:</w:t>
+        <w:t>Definitely Worth It:</w:t>
       </w:r>
       <w:r>
         <w:t> Spending 20 hours to improve a landing page that generates $80,000/month by 5%. That's a $4,000 monthly improvement. (Now we're talking.)</w:t>
@@ -15377,15 +13965,7 @@
     </w:p>
     <w:p>
       <w:r>
-        <w:t xml:space="preserve">The beautiful part about embracing "good enough" is that your time is freed up to focus on what </w:t>
-      </w:r>
-      <w:proofErr w:type="gramStart"/>
-      <w:r>
-        <w:t>actually matters</w:t>
-      </w:r>
-      <w:proofErr w:type="gramEnd"/>
-      <w:r>
-        <w:t>:</w:t>
+        <w:t>The beautiful part about embracing "good enough" is that your time is freed up to focus on what actually matters:</w:t>
       </w:r>
     </w:p>
     <w:p>
@@ -15417,14 +13997,9 @@
           <w:numId w:val="33"/>
         </w:numPr>
       </w:pPr>
-      <w:proofErr w:type="gramStart"/>
       <w:r>
         <w:lastRenderedPageBreak/>
-        <w:t>Opening up</w:t>
-      </w:r>
-      <w:proofErr w:type="gramEnd"/>
-      <w:r>
-        <w:t xml:space="preserve"> more head space for exciting projects</w:t>
+        <w:t>Opening up more head space for exciting projects</w:t>
       </w:r>
     </w:p>
     <w:p>
@@ -15453,28 +14028,12 @@
     </w:p>
     <w:p>
       <w:r>
-        <w:t xml:space="preserve">Identify one thing you've been trying to make perfect that could be "good enough" as it is </w:t>
-      </w:r>
-      <w:proofErr w:type="gramStart"/>
-      <w:r>
-        <w:t>now, and</w:t>
-      </w:r>
-      <w:proofErr w:type="gramEnd"/>
-      <w:r>
-        <w:t xml:space="preserve"> ship it.</w:t>
-      </w:r>
-    </w:p>
-    <w:p>
-      <w:r>
-        <w:t xml:space="preserve">Then use your </w:t>
-      </w:r>
-      <w:proofErr w:type="gramStart"/>
-      <w:r>
-        <w:t>freed-up</w:t>
-      </w:r>
-      <w:proofErr w:type="gramEnd"/>
-      <w:r>
-        <w:t xml:space="preserve"> time to create something new or do something different. For example, taking a walk outside is a </w:t>
+        <w:t>Identify one thing you've been trying to make perfect that could be "good enough" as it is now, and ship it.</w:t>
+      </w:r>
+    </w:p>
+    <w:p>
+      <w:r>
+        <w:t xml:space="preserve">Then use your freed-up time to create something new or do something different. For example, taking a walk outside is a </w:t>
       </w:r>
       <w:proofErr w:type="spellStart"/>
       <w:r>
@@ -15482,15 +14041,7 @@
       </w:r>
       <w:proofErr w:type="spellEnd"/>
       <w:r>
-        <w:t xml:space="preserve"> </w:t>
-      </w:r>
-      <w:proofErr w:type="gramStart"/>
-      <w:r>
-        <w:t>lot</w:t>
-      </w:r>
-      <w:proofErr w:type="gramEnd"/>
-      <w:r>
-        <w:t xml:space="preserve"> better than looking at a computer screen for one more minute (and it really gets the creative juices flowing).</w:t>
+        <w:t xml:space="preserve"> lot better than looking at a computer screen for one more minute (and it really gets the creative juices flowing).</w:t>
       </w:r>
     </w:p>
     <w:p>
@@ -20165,15 +18716,6 @@
   </w:abstractNum>
   <w:num w:numId="1" w16cid:durableId="1055590777">
     <w:abstractNumId w:val="21"/>
-    <w:lvlOverride w:ilvl="0"/>
-    <w:lvlOverride w:ilvl="1"/>
-    <w:lvlOverride w:ilvl="2"/>
-    <w:lvlOverride w:ilvl="3"/>
-    <w:lvlOverride w:ilvl="4"/>
-    <w:lvlOverride w:ilvl="5"/>
-    <w:lvlOverride w:ilvl="6"/>
-    <w:lvlOverride w:ilvl="7"/>
-    <w:lvlOverride w:ilvl="8"/>
   </w:num>
   <w:num w:numId="2" w16cid:durableId="1487016303">
     <w:abstractNumId w:val="0"/>
@@ -20237,27 +18779,9 @@
   </w:num>
   <w:num w:numId="4" w16cid:durableId="533810510">
     <w:abstractNumId w:val="25"/>
-    <w:lvlOverride w:ilvl="0"/>
-    <w:lvlOverride w:ilvl="1"/>
-    <w:lvlOverride w:ilvl="2"/>
-    <w:lvlOverride w:ilvl="3"/>
-    <w:lvlOverride w:ilvl="4"/>
-    <w:lvlOverride w:ilvl="5"/>
-    <w:lvlOverride w:ilvl="6"/>
-    <w:lvlOverride w:ilvl="7"/>
-    <w:lvlOverride w:ilvl="8"/>
   </w:num>
   <w:num w:numId="5" w16cid:durableId="1496721751">
     <w:abstractNumId w:val="10"/>
-    <w:lvlOverride w:ilvl="0"/>
-    <w:lvlOverride w:ilvl="1"/>
-    <w:lvlOverride w:ilvl="2"/>
-    <w:lvlOverride w:ilvl="3"/>
-    <w:lvlOverride w:ilvl="4"/>
-    <w:lvlOverride w:ilvl="5"/>
-    <w:lvlOverride w:ilvl="6"/>
-    <w:lvlOverride w:ilvl="7"/>
-    <w:lvlOverride w:ilvl="8"/>
   </w:num>
   <w:num w:numId="6" w16cid:durableId="1783456811">
     <w:abstractNumId w:val="1"/>
@@ -20351,39 +18875,12 @@
   </w:num>
   <w:num w:numId="9" w16cid:durableId="1955474347">
     <w:abstractNumId w:val="6"/>
-    <w:lvlOverride w:ilvl="0"/>
-    <w:lvlOverride w:ilvl="1"/>
-    <w:lvlOverride w:ilvl="2"/>
-    <w:lvlOverride w:ilvl="3"/>
-    <w:lvlOverride w:ilvl="4"/>
-    <w:lvlOverride w:ilvl="5"/>
-    <w:lvlOverride w:ilvl="6"/>
-    <w:lvlOverride w:ilvl="7"/>
-    <w:lvlOverride w:ilvl="8"/>
   </w:num>
   <w:num w:numId="10" w16cid:durableId="1117212769">
     <w:abstractNumId w:val="12"/>
-    <w:lvlOverride w:ilvl="0"/>
-    <w:lvlOverride w:ilvl="1"/>
-    <w:lvlOverride w:ilvl="2"/>
-    <w:lvlOverride w:ilvl="3"/>
-    <w:lvlOverride w:ilvl="4"/>
-    <w:lvlOverride w:ilvl="5"/>
-    <w:lvlOverride w:ilvl="6"/>
-    <w:lvlOverride w:ilvl="7"/>
-    <w:lvlOverride w:ilvl="8"/>
   </w:num>
   <w:num w:numId="11" w16cid:durableId="410587196">
     <w:abstractNumId w:val="29"/>
-    <w:lvlOverride w:ilvl="0"/>
-    <w:lvlOverride w:ilvl="1"/>
-    <w:lvlOverride w:ilvl="2"/>
-    <w:lvlOverride w:ilvl="3"/>
-    <w:lvlOverride w:ilvl="4"/>
-    <w:lvlOverride w:ilvl="5"/>
-    <w:lvlOverride w:ilvl="6"/>
-    <w:lvlOverride w:ilvl="7"/>
-    <w:lvlOverride w:ilvl="8"/>
   </w:num>
   <w:num w:numId="12" w16cid:durableId="2116124644">
     <w:abstractNumId w:val="28"/>
@@ -21083,6 +19580,7 @@
   <w:style w:type="character" w:default="1" w:styleId="DefaultParagraphFont">
     <w:name w:val="Default Paragraph Font"/>
     <w:uiPriority w:val="1"/>
+    <w:semiHidden/>
     <w:unhideWhenUsed/>
   </w:style>
   <w:style w:type="table" w:default="1" w:styleId="TableNormal">

</xml_diff>